<commit_message>
glfw is now being statically compiled and the project is being statically built
</commit_message>
<xml_diff>
--- a/Honour's project report.docx
+++ b/Honour's project report.docx
@@ -75,23 +75,13 @@
           <w:sz w:val="36"/>
         </w:rPr>
       </w:pPr>
-      <w:proofErr w:type="spellStart"/>
       <w:r>
         <w:rPr>
           <w:rFonts w:cstheme="minorHAnsi"/>
           <w:b/>
           <w:sz w:val="36"/>
         </w:rPr>
-        <w:t>MTRXEngine</w:t>
-      </w:r>
-      <w:proofErr w:type="spellEnd"/>
-      <w:r>
-        <w:rPr>
-          <w:rFonts w:cstheme="minorHAnsi"/>
-          <w:b/>
-          <w:sz w:val="36"/>
-        </w:rPr>
-        <w:t>: An Educational Physics Engine</w:t>
+        <w:t>MTRXEngine: An Educational Physics Engine</w:t>
       </w:r>
     </w:p>
     <w:p>
@@ -107,49 +97,24 @@
           <w:rFonts w:cstheme="minorHAnsi"/>
           <w:sz w:val="28"/>
         </w:rPr>
-        <w:t xml:space="preserve">Comp 4905 – </w:t>
-      </w:r>
-      <w:proofErr w:type="spellStart"/>
-      <w:r>
+        <w:t>Comp 4905 – Honours Project</w:t>
+      </w:r>
+    </w:p>
+    <w:p>
+      <w:pPr>
+        <w:jc w:val="center"/>
         <w:rPr>
           <w:rFonts w:cstheme="minorHAnsi"/>
           <w:sz w:val="28"/>
         </w:rPr>
-        <w:t>Honours</w:t>
-      </w:r>
-      <w:proofErr w:type="spellEnd"/>
+      </w:pPr>
       <w:r>
         <w:rPr>
           <w:rFonts w:cstheme="minorHAnsi"/>
           <w:sz w:val="28"/>
         </w:rPr>
-        <w:t xml:space="preserve"> Project</w:t>
-      </w:r>
-    </w:p>
-    <w:p>
-      <w:pPr>
-        <w:jc w:val="center"/>
-        <w:rPr>
-          <w:rFonts w:cstheme="minorHAnsi"/>
-          <w:sz w:val="28"/>
-        </w:rPr>
-      </w:pPr>
-      <w:r>
-        <w:rPr>
-          <w:rFonts w:cstheme="minorHAnsi"/>
-          <w:sz w:val="28"/>
-        </w:rPr>
-        <w:t xml:space="preserve">Oliver Van </w:t>
-      </w:r>
-      <w:proofErr w:type="spellStart"/>
-      <w:r>
-        <w:rPr>
-          <w:rFonts w:cstheme="minorHAnsi"/>
-          <w:sz w:val="28"/>
-        </w:rPr>
-        <w:t>Kaick</w:t>
-      </w:r>
-      <w:proofErr w:type="spellEnd"/>
+        <w:t>Oliver Van Kaick</w:t>
+      </w:r>
     </w:p>
     <w:p>
       <w:pPr>
@@ -258,7 +223,7 @@
           <w:rFonts w:asciiTheme="minorHAnsi" w:hAnsiTheme="minorHAnsi" w:cstheme="minorHAnsi"/>
         </w:rPr>
       </w:pPr>
-      <w:bookmarkStart w:id="0" w:name="_Toc26726677"/>
+      <w:bookmarkStart w:id="0" w:name="_Toc26913446"/>
       <w:r>
         <w:rPr>
           <w:rFonts w:asciiTheme="minorHAnsi" w:hAnsiTheme="minorHAnsi" w:cstheme="minorHAnsi"/>
@@ -287,23 +252,7 @@
           <w:rFonts w:cstheme="minorHAnsi"/>
           <w:sz w:val="24"/>
         </w:rPr>
-        <w:t>The sole purpose of this project is to get a better understanding of the systems and features that a physics engine is supposed to provide, and to provide other students with an educational source when writing their own physics engine. This report will mainly expand upon the purpose of the project, the methodology used to complete said project, as well as the hurdles and knowledge extracted from this endeavor. Documentation of the engine is generated in html and pdf format from latex code using “</w:t>
-      </w:r>
-      <w:proofErr w:type="spellStart"/>
-      <w:r>
-        <w:rPr>
-          <w:rFonts w:cstheme="minorHAnsi"/>
-          <w:sz w:val="24"/>
-        </w:rPr>
-        <w:t>Doxygen</w:t>
-      </w:r>
-      <w:proofErr w:type="spellEnd"/>
-      <w:r>
-        <w:rPr>
-          <w:rFonts w:cstheme="minorHAnsi"/>
-          <w:sz w:val="24"/>
-        </w:rPr>
-        <w:t>” and is located under the “documentation/” directory of the submission. For that reason, this report will not go very much in-depth into implementation details. It will however, discuss upon the architectural decisions made, the high-level systems and how they are supposed to operate in real-time and how all of that adds up together. Thus, I highly recommend looking at the engine documentation for more information on the implementation details.</w:t>
+        <w:t>The sole purpose of this project is to get a better understanding of the systems and features that a physics engine is supposed to provide, and to provide other students with an educational source when writing their own physics engine. This report will mainly expand upon the purpose of the project, the methodology used to complete said project, as well as the hurdles and knowledge extracted from this endeavor. Documentation of the engine is generated in html and pdf format from latex code using “Doxygen” and is located under the “documentation/” directory of the submission. For that reason, this report will not go very much in-depth into implementation details. It will however, discuss upon the architectural decisions made, the high-level systems and how they are supposed to operate in real-time and how all of that adds up together. Thus, I highly recommend looking at the engine documentation for more information on the implementation details.</w:t>
       </w:r>
     </w:p>
     <w:p>
@@ -322,7 +271,10 @@
     <w:sdt>
       <w:sdtPr>
         <w:rPr>
-          <w:rFonts w:asciiTheme="minorHAnsi" w:hAnsiTheme="minorHAnsi" w:cstheme="minorHAnsi"/>
+          <w:rFonts w:asciiTheme="minorHAnsi" w:eastAsiaTheme="minorHAnsi" w:hAnsiTheme="minorHAnsi" w:cstheme="minorHAnsi"/>
+          <w:color w:val="auto"/>
+          <w:sz w:val="22"/>
+          <w:szCs w:val="22"/>
         </w:rPr>
         <w:id w:val="-472220940"/>
         <w:docPartObj>
@@ -332,13 +284,9 @@
       </w:sdtPr>
       <w:sdtEndPr>
         <w:rPr>
-          <w:rFonts w:eastAsiaTheme="minorHAnsi"/>
           <w:b/>
           <w:bCs/>
           <w:noProof/>
-          <w:color w:val="auto"/>
-          <w:sz w:val="22"/>
-          <w:szCs w:val="22"/>
         </w:rPr>
       </w:sdtEndPr>
       <w:sdtContent>
@@ -386,111 +334,64 @@
             </w:rPr>
             <w:fldChar w:fldCharType="separate"/>
           </w:r>
-          <w:bookmarkStart w:id="1" w:name="_GoBack"/>
-          <w:bookmarkEnd w:id="1"/>
-          <w:r>
-            <w:rPr>
-              <w:rStyle w:val="Hyperlink"/>
-              <w:noProof/>
-            </w:rPr>
-            <w:fldChar w:fldCharType="begin"/>
-          </w:r>
-          <w:r>
-            <w:rPr>
-              <w:rStyle w:val="Hyperlink"/>
-              <w:noProof/>
-            </w:rPr>
-            <w:instrText xml:space="preserve"> </w:instrText>
-          </w:r>
-          <w:r>
-            <w:rPr>
-              <w:noProof/>
-            </w:rPr>
-            <w:instrText>HYPERLINK \l "_Toc26726677"</w:instrText>
-          </w:r>
-          <w:r>
-            <w:rPr>
-              <w:rStyle w:val="Hyperlink"/>
-              <w:noProof/>
-            </w:rPr>
-            <w:instrText xml:space="preserve"> </w:instrText>
-          </w:r>
-          <w:r>
-            <w:rPr>
-              <w:rStyle w:val="Hyperlink"/>
-              <w:noProof/>
-            </w:rPr>
-          </w:r>
-          <w:r>
-            <w:rPr>
-              <w:rStyle w:val="Hyperlink"/>
-              <w:noProof/>
-            </w:rPr>
-            <w:fldChar w:fldCharType="separate"/>
-          </w:r>
-          <w:r>
-            <w:rPr>
-              <w:rStyle w:val="Hyperlink"/>
-              <w:rFonts w:cstheme="minorHAnsi"/>
-              <w:noProof/>
-            </w:rPr>
-            <w:t>Abstract</w:t>
-          </w:r>
-          <w:r>
-            <w:rPr>
-              <w:noProof/>
-              <w:webHidden/>
-            </w:rPr>
-            <w:tab/>
-          </w:r>
-          <w:r>
-            <w:rPr>
-              <w:noProof/>
-              <w:webHidden/>
-            </w:rPr>
-            <w:fldChar w:fldCharType="begin"/>
-          </w:r>
-          <w:r>
-            <w:rPr>
-              <w:noProof/>
-              <w:webHidden/>
-            </w:rPr>
-            <w:instrText xml:space="preserve"> PAGEREF _Toc26726677 \h </w:instrText>
-          </w:r>
-          <w:r>
-            <w:rPr>
-              <w:noProof/>
-              <w:webHidden/>
-            </w:rPr>
-          </w:r>
-          <w:r>
-            <w:rPr>
-              <w:noProof/>
-              <w:webHidden/>
-            </w:rPr>
-            <w:fldChar w:fldCharType="separate"/>
-          </w:r>
-          <w:r>
-            <w:rPr>
-              <w:noProof/>
-              <w:webHidden/>
-            </w:rPr>
-            <w:t>2</w:t>
-          </w:r>
-          <w:r>
-            <w:rPr>
-              <w:noProof/>
-              <w:webHidden/>
-            </w:rPr>
-            <w:fldChar w:fldCharType="end"/>
-          </w:r>
-          <w:r>
-            <w:rPr>
-              <w:rStyle w:val="Hyperlink"/>
-              <w:noProof/>
-            </w:rPr>
-            <w:fldChar w:fldCharType="end"/>
-          </w:r>
+          <w:hyperlink w:anchor="_Toc26913446" w:history="1">
+            <w:r>
+              <w:rPr>
+                <w:rStyle w:val="Hyperlink"/>
+                <w:rFonts w:cstheme="minorHAnsi"/>
+                <w:noProof/>
+              </w:rPr>
+              <w:t>Abstract</w:t>
+            </w:r>
+            <w:r>
+              <w:rPr>
+                <w:noProof/>
+                <w:webHidden/>
+              </w:rPr>
+              <w:tab/>
+            </w:r>
+            <w:r>
+              <w:rPr>
+                <w:noProof/>
+                <w:webHidden/>
+              </w:rPr>
+              <w:fldChar w:fldCharType="begin"/>
+            </w:r>
+            <w:r>
+              <w:rPr>
+                <w:noProof/>
+                <w:webHidden/>
+              </w:rPr>
+              <w:instrText xml:space="preserve"> PAGEREF _Toc26913446 \h </w:instrText>
+            </w:r>
+            <w:r>
+              <w:rPr>
+                <w:noProof/>
+                <w:webHidden/>
+              </w:rPr>
+            </w:r>
+            <w:r>
+              <w:rPr>
+                <w:noProof/>
+                <w:webHidden/>
+              </w:rPr>
+              <w:fldChar w:fldCharType="separate"/>
+            </w:r>
+            <w:r>
+              <w:rPr>
+                <w:noProof/>
+                <w:webHidden/>
+              </w:rPr>
+              <w:t>2</w:t>
+            </w:r>
+            <w:r>
+              <w:rPr>
+                <w:noProof/>
+                <w:webHidden/>
+              </w:rPr>
+              <w:fldChar w:fldCharType="end"/>
+            </w:r>
+          </w:hyperlink>
         </w:p>
         <w:p>
           <w:pPr>
@@ -503,7 +404,7 @@
               <w:noProof/>
             </w:rPr>
           </w:pPr>
-          <w:hyperlink w:anchor="_Toc26726678" w:history="1">
+          <w:hyperlink w:anchor="_Toc26913447" w:history="1">
             <w:r>
               <w:rPr>
                 <w:rStyle w:val="Hyperlink"/>
@@ -531,7 +432,7 @@
                 <w:noProof/>
                 <w:webHidden/>
               </w:rPr>
-              <w:instrText xml:space="preserve"> PAGEREF _Toc26726678 \h </w:instrText>
+              <w:instrText xml:space="preserve"> PAGEREF _Toc26913447 \h </w:instrText>
             </w:r>
             <w:r>
               <w:rPr>
@@ -573,7 +474,7 @@
               <w:noProof/>
             </w:rPr>
           </w:pPr>
-          <w:hyperlink w:anchor="_Toc26726679" w:history="1">
+          <w:hyperlink w:anchor="_Toc26913448" w:history="1">
             <w:r>
               <w:rPr>
                 <w:rStyle w:val="Hyperlink"/>
@@ -601,7 +502,7 @@
                 <w:noProof/>
                 <w:webHidden/>
               </w:rPr>
-              <w:instrText xml:space="preserve"> PAGEREF _Toc26726679 \h </w:instrText>
+              <w:instrText xml:space="preserve"> PAGEREF _Toc26913448 \h </w:instrText>
             </w:r>
             <w:r>
               <w:rPr>
@@ -643,7 +544,7 @@
               <w:noProof/>
             </w:rPr>
           </w:pPr>
-          <w:hyperlink w:anchor="_Toc26726680" w:history="1">
+          <w:hyperlink w:anchor="_Toc26913449" w:history="1">
             <w:r>
               <w:rPr>
                 <w:rStyle w:val="Hyperlink"/>
@@ -671,7 +572,7 @@
                 <w:noProof/>
                 <w:webHidden/>
               </w:rPr>
-              <w:instrText xml:space="preserve"> PAGEREF _Toc26726680 \h </w:instrText>
+              <w:instrText xml:space="preserve"> PAGEREF _Toc26913449 \h </w:instrText>
             </w:r>
             <w:r>
               <w:rPr>
@@ -713,7 +614,7 @@
               <w:noProof/>
             </w:rPr>
           </w:pPr>
-          <w:hyperlink w:anchor="_Toc26726681" w:history="1">
+          <w:hyperlink w:anchor="_Toc26913450" w:history="1">
             <w:r>
               <w:rPr>
                 <w:rStyle w:val="Hyperlink"/>
@@ -741,7 +642,7 @@
                 <w:noProof/>
                 <w:webHidden/>
               </w:rPr>
-              <w:instrText xml:space="preserve"> PAGEREF _Toc26726681 \h </w:instrText>
+              <w:instrText xml:space="preserve"> PAGEREF _Toc26913450 \h </w:instrText>
             </w:r>
             <w:r>
               <w:rPr>
@@ -783,7 +684,7 @@
               <w:noProof/>
             </w:rPr>
           </w:pPr>
-          <w:hyperlink w:anchor="_Toc26726682" w:history="1">
+          <w:hyperlink w:anchor="_Toc26913451" w:history="1">
             <w:r>
               <w:rPr>
                 <w:rStyle w:val="Hyperlink"/>
@@ -811,7 +712,7 @@
                 <w:noProof/>
                 <w:webHidden/>
               </w:rPr>
-              <w:instrText xml:space="preserve"> PAGEREF _Toc26726682 \h </w:instrText>
+              <w:instrText xml:space="preserve"> PAGEREF _Toc26913451 \h </w:instrText>
             </w:r>
             <w:r>
               <w:rPr>
@@ -853,7 +754,7 @@
               <w:noProof/>
             </w:rPr>
           </w:pPr>
-          <w:hyperlink w:anchor="_Toc26726683" w:history="1">
+          <w:hyperlink w:anchor="_Toc26913452" w:history="1">
             <w:r>
               <w:rPr>
                 <w:rStyle w:val="Hyperlink"/>
@@ -881,7 +782,7 @@
                 <w:noProof/>
                 <w:webHidden/>
               </w:rPr>
-              <w:instrText xml:space="preserve"> PAGEREF _Toc26726683 \h </w:instrText>
+              <w:instrText xml:space="preserve"> PAGEREF _Toc26913452 \h </w:instrText>
             </w:r>
             <w:r>
               <w:rPr>
@@ -923,7 +824,7 @@
               <w:noProof/>
             </w:rPr>
           </w:pPr>
-          <w:hyperlink w:anchor="_Toc26726684" w:history="1">
+          <w:hyperlink w:anchor="_Toc26913453" w:history="1">
             <w:r>
               <w:rPr>
                 <w:rStyle w:val="Hyperlink"/>
@@ -951,7 +852,7 @@
                 <w:noProof/>
                 <w:webHidden/>
               </w:rPr>
-              <w:instrText xml:space="preserve"> PAGEREF _Toc26726684 \h </w:instrText>
+              <w:instrText xml:space="preserve"> PAGEREF _Toc26913453 \h </w:instrText>
             </w:r>
             <w:r>
               <w:rPr>
@@ -993,7 +894,7 @@
               <w:noProof/>
             </w:rPr>
           </w:pPr>
-          <w:hyperlink w:anchor="_Toc26726685" w:history="1">
+          <w:hyperlink w:anchor="_Toc26913454" w:history="1">
             <w:r>
               <w:rPr>
                 <w:rStyle w:val="Hyperlink"/>
@@ -1021,7 +922,7 @@
                 <w:noProof/>
                 <w:webHidden/>
               </w:rPr>
-              <w:instrText xml:space="preserve"> PAGEREF _Toc26726685 \h </w:instrText>
+              <w:instrText xml:space="preserve"> PAGEREF _Toc26913454 \h </w:instrText>
             </w:r>
             <w:r>
               <w:rPr>
@@ -1063,7 +964,7 @@
               <w:noProof/>
             </w:rPr>
           </w:pPr>
-          <w:hyperlink w:anchor="_Toc26726686" w:history="1">
+          <w:hyperlink w:anchor="_Toc26913455" w:history="1">
             <w:r>
               <w:rPr>
                 <w:rStyle w:val="Hyperlink"/>
@@ -1091,7 +992,7 @@
                 <w:noProof/>
                 <w:webHidden/>
               </w:rPr>
-              <w:instrText xml:space="preserve"> PAGEREF _Toc26726686 \h </w:instrText>
+              <w:instrText xml:space="preserve"> PAGEREF _Toc26913455 \h </w:instrText>
             </w:r>
             <w:r>
               <w:rPr>
@@ -1133,7 +1034,7 @@
               <w:noProof/>
             </w:rPr>
           </w:pPr>
-          <w:hyperlink w:anchor="_Toc26726687" w:history="1">
+          <w:hyperlink w:anchor="_Toc26913456" w:history="1">
             <w:r>
               <w:rPr>
                 <w:rStyle w:val="Hyperlink"/>
@@ -1161,7 +1062,7 @@
                 <w:noProof/>
                 <w:webHidden/>
               </w:rPr>
-              <w:instrText xml:space="preserve"> PAGEREF _Toc26726687 \h </w:instrText>
+              <w:instrText xml:space="preserve"> PAGEREF _Toc26913456 \h </w:instrText>
             </w:r>
             <w:r>
               <w:rPr>
@@ -1203,7 +1104,7 @@
               <w:noProof/>
             </w:rPr>
           </w:pPr>
-          <w:hyperlink w:anchor="_Toc26726688" w:history="1">
+          <w:hyperlink w:anchor="_Toc26913457" w:history="1">
             <w:r>
               <w:rPr>
                 <w:rStyle w:val="Hyperlink"/>
@@ -1231,7 +1132,7 @@
                 <w:noProof/>
                 <w:webHidden/>
               </w:rPr>
-              <w:instrText xml:space="preserve"> PAGEREF _Toc26726688 \h </w:instrText>
+              <w:instrText xml:space="preserve"> PAGEREF _Toc26913457 \h </w:instrText>
             </w:r>
             <w:r>
               <w:rPr>
@@ -1273,7 +1174,7 @@
               <w:noProof/>
             </w:rPr>
           </w:pPr>
-          <w:hyperlink w:anchor="_Toc26726689" w:history="1">
+          <w:hyperlink w:anchor="_Toc26913458" w:history="1">
             <w:r>
               <w:rPr>
                 <w:rStyle w:val="Hyperlink"/>
@@ -1301,7 +1202,7 @@
                 <w:noProof/>
                 <w:webHidden/>
               </w:rPr>
-              <w:instrText xml:space="preserve"> PAGEREF _Toc26726689 \h </w:instrText>
+              <w:instrText xml:space="preserve"> PAGEREF _Toc26913458 \h </w:instrText>
             </w:r>
             <w:r>
               <w:rPr>
@@ -1343,7 +1244,7 @@
               <w:noProof/>
             </w:rPr>
           </w:pPr>
-          <w:hyperlink w:anchor="_Toc26726690" w:history="1">
+          <w:hyperlink w:anchor="_Toc26913459" w:history="1">
             <w:r>
               <w:rPr>
                 <w:rStyle w:val="Hyperlink"/>
@@ -1371,7 +1272,7 @@
                 <w:noProof/>
                 <w:webHidden/>
               </w:rPr>
-              <w:instrText xml:space="preserve"> PAGEREF _Toc26726690 \h </w:instrText>
+              <w:instrText xml:space="preserve"> PAGEREF _Toc26913459 \h </w:instrText>
             </w:r>
             <w:r>
               <w:rPr>
@@ -1413,7 +1314,7 @@
               <w:noProof/>
             </w:rPr>
           </w:pPr>
-          <w:hyperlink w:anchor="_Toc26726691" w:history="1">
+          <w:hyperlink w:anchor="_Toc26913460" w:history="1">
             <w:r>
               <w:rPr>
                 <w:rStyle w:val="Hyperlink"/>
@@ -1441,7 +1342,7 @@
                 <w:noProof/>
                 <w:webHidden/>
               </w:rPr>
-              <w:instrText xml:space="preserve"> PAGEREF _Toc26726691 \h </w:instrText>
+              <w:instrText xml:space="preserve"> PAGEREF _Toc26913460 \h </w:instrText>
             </w:r>
             <w:r>
               <w:rPr>
@@ -1483,7 +1384,7 @@
               <w:noProof/>
             </w:rPr>
           </w:pPr>
-          <w:hyperlink w:anchor="_Toc26726692" w:history="1">
+          <w:hyperlink w:anchor="_Toc26913461" w:history="1">
             <w:r>
               <w:rPr>
                 <w:rStyle w:val="Hyperlink"/>
@@ -1511,7 +1412,7 @@
                 <w:noProof/>
                 <w:webHidden/>
               </w:rPr>
-              <w:instrText xml:space="preserve"> PAGEREF _Toc26726692 \h </w:instrText>
+              <w:instrText xml:space="preserve"> PAGEREF _Toc26913461 \h </w:instrText>
             </w:r>
             <w:r>
               <w:rPr>
@@ -1553,7 +1454,7 @@
               <w:noProof/>
             </w:rPr>
           </w:pPr>
-          <w:hyperlink w:anchor="_Toc26726693" w:history="1">
+          <w:hyperlink w:anchor="_Toc26913462" w:history="1">
             <w:r>
               <w:rPr>
                 <w:rStyle w:val="Hyperlink"/>
@@ -1581,7 +1482,7 @@
                 <w:noProof/>
                 <w:webHidden/>
               </w:rPr>
-              <w:instrText xml:space="preserve"> PAGEREF _Toc26726693 \h </w:instrText>
+              <w:instrText xml:space="preserve"> PAGEREF _Toc26913462 \h </w:instrText>
             </w:r>
             <w:r>
               <w:rPr>
@@ -1623,7 +1524,7 @@
               <w:noProof/>
             </w:rPr>
           </w:pPr>
-          <w:hyperlink w:anchor="_Toc26726694" w:history="1">
+          <w:hyperlink w:anchor="_Toc26913463" w:history="1">
             <w:r>
               <w:rPr>
                 <w:rStyle w:val="Hyperlink"/>
@@ -1651,7 +1552,7 @@
                 <w:noProof/>
                 <w:webHidden/>
               </w:rPr>
-              <w:instrText xml:space="preserve"> PAGEREF _Toc26726694 \h </w:instrText>
+              <w:instrText xml:space="preserve"> PAGEREF _Toc26913463 \h </w:instrText>
             </w:r>
             <w:r>
               <w:rPr>
@@ -1693,7 +1594,7 @@
               <w:noProof/>
             </w:rPr>
           </w:pPr>
-          <w:hyperlink w:anchor="_Toc26726695" w:history="1">
+          <w:hyperlink w:anchor="_Toc26913464" w:history="1">
             <w:r>
               <w:rPr>
                 <w:rStyle w:val="Hyperlink"/>
@@ -1721,7 +1622,7 @@
                 <w:noProof/>
                 <w:webHidden/>
               </w:rPr>
-              <w:instrText xml:space="preserve"> PAGEREF _Toc26726695 \h </w:instrText>
+              <w:instrText xml:space="preserve"> PAGEREF _Toc26913464 \h </w:instrText>
             </w:r>
             <w:r>
               <w:rPr>
@@ -1763,7 +1664,7 @@
               <w:noProof/>
             </w:rPr>
           </w:pPr>
-          <w:hyperlink w:anchor="_Toc26726696" w:history="1">
+          <w:hyperlink w:anchor="_Toc26913465" w:history="1">
             <w:r>
               <w:rPr>
                 <w:rStyle w:val="Hyperlink"/>
@@ -1791,7 +1692,7 @@
                 <w:noProof/>
                 <w:webHidden/>
               </w:rPr>
-              <w:instrText xml:space="preserve"> PAGEREF _Toc26726696 \h </w:instrText>
+              <w:instrText xml:space="preserve"> PAGEREF _Toc26913465 \h </w:instrText>
             </w:r>
             <w:r>
               <w:rPr>
@@ -1833,7 +1734,7 @@
               <w:noProof/>
             </w:rPr>
           </w:pPr>
-          <w:hyperlink w:anchor="_Toc26726697" w:history="1">
+          <w:hyperlink w:anchor="_Toc26913466" w:history="1">
             <w:r>
               <w:rPr>
                 <w:rStyle w:val="Hyperlink"/>
@@ -1861,7 +1762,7 @@
                 <w:noProof/>
                 <w:webHidden/>
               </w:rPr>
-              <w:instrText xml:space="preserve"> PAGEREF _Toc26726697 \h </w:instrText>
+              <w:instrText xml:space="preserve"> PAGEREF _Toc26913466 \h </w:instrText>
             </w:r>
             <w:r>
               <w:rPr>
@@ -1903,7 +1804,7 @@
               <w:noProof/>
             </w:rPr>
           </w:pPr>
-          <w:hyperlink w:anchor="_Toc26726698" w:history="1">
+          <w:hyperlink w:anchor="_Toc26913467" w:history="1">
             <w:r>
               <w:rPr>
                 <w:rStyle w:val="Hyperlink"/>
@@ -1931,7 +1832,7 @@
                 <w:noProof/>
                 <w:webHidden/>
               </w:rPr>
-              <w:instrText xml:space="preserve"> PAGEREF _Toc26726698 \h </w:instrText>
+              <w:instrText xml:space="preserve"> PAGEREF _Toc26913467 \h </w:instrText>
             </w:r>
             <w:r>
               <w:rPr>
@@ -1973,7 +1874,7 @@
               <w:noProof/>
             </w:rPr>
           </w:pPr>
-          <w:hyperlink w:anchor="_Toc26726699" w:history="1">
+          <w:hyperlink w:anchor="_Toc26913468" w:history="1">
             <w:r>
               <w:rPr>
                 <w:rStyle w:val="Hyperlink"/>
@@ -2001,7 +1902,7 @@
                 <w:noProof/>
                 <w:webHidden/>
               </w:rPr>
-              <w:instrText xml:space="preserve"> PAGEREF _Toc26726699 \h </w:instrText>
+              <w:instrText xml:space="preserve"> PAGEREF _Toc26913468 \h </w:instrText>
             </w:r>
             <w:r>
               <w:rPr>
@@ -2043,7 +1944,7 @@
               <w:noProof/>
             </w:rPr>
           </w:pPr>
-          <w:hyperlink w:anchor="_Toc26726700" w:history="1">
+          <w:hyperlink w:anchor="_Toc26913469" w:history="1">
             <w:r>
               <w:rPr>
                 <w:rStyle w:val="Hyperlink"/>
@@ -2071,7 +1972,7 @@
                 <w:noProof/>
                 <w:webHidden/>
               </w:rPr>
-              <w:instrText xml:space="preserve"> PAGEREF _Toc26726700 \h </w:instrText>
+              <w:instrText xml:space="preserve"> PAGEREF _Toc26913469 \h </w:instrText>
             </w:r>
             <w:r>
               <w:rPr>
@@ -2113,7 +2014,7 @@
               <w:noProof/>
             </w:rPr>
           </w:pPr>
-          <w:hyperlink w:anchor="_Toc26726701" w:history="1">
+          <w:hyperlink w:anchor="_Toc26913470" w:history="1">
             <w:r>
               <w:rPr>
                 <w:rStyle w:val="Hyperlink"/>
@@ -2141,7 +2042,7 @@
                 <w:noProof/>
                 <w:webHidden/>
               </w:rPr>
-              <w:instrText xml:space="preserve"> PAGEREF _Toc26726701 \h </w:instrText>
+              <w:instrText xml:space="preserve"> PAGEREF _Toc26913470 \h </w:instrText>
             </w:r>
             <w:r>
               <w:rPr>
@@ -2183,7 +2084,7 @@
               <w:noProof/>
             </w:rPr>
           </w:pPr>
-          <w:hyperlink w:anchor="_Toc26726702" w:history="1">
+          <w:hyperlink w:anchor="_Toc26913471" w:history="1">
             <w:r>
               <w:rPr>
                 <w:rStyle w:val="Hyperlink"/>
@@ -2211,7 +2112,7 @@
                 <w:noProof/>
                 <w:webHidden/>
               </w:rPr>
-              <w:instrText xml:space="preserve"> PAGEREF _Toc26726702 \h </w:instrText>
+              <w:instrText xml:space="preserve"> PAGEREF _Toc26913471 \h </w:instrText>
             </w:r>
             <w:r>
               <w:rPr>
@@ -2253,7 +2154,7 @@
               <w:noProof/>
             </w:rPr>
           </w:pPr>
-          <w:hyperlink w:anchor="_Toc26726703" w:history="1">
+          <w:hyperlink w:anchor="_Toc26913472" w:history="1">
             <w:r>
               <w:rPr>
                 <w:rStyle w:val="Hyperlink"/>
@@ -2281,7 +2182,7 @@
                 <w:noProof/>
                 <w:webHidden/>
               </w:rPr>
-              <w:instrText xml:space="preserve"> PAGEREF _Toc26726703 \h </w:instrText>
+              <w:instrText xml:space="preserve"> PAGEREF _Toc26913472 \h </w:instrText>
             </w:r>
             <w:r>
               <w:rPr>
@@ -2323,7 +2224,7 @@
               <w:noProof/>
             </w:rPr>
           </w:pPr>
-          <w:hyperlink w:anchor="_Toc26726704" w:history="1">
+          <w:hyperlink w:anchor="_Toc26913473" w:history="1">
             <w:r>
               <w:rPr>
                 <w:rStyle w:val="Hyperlink"/>
@@ -2351,7 +2252,7 @@
                 <w:noProof/>
                 <w:webHidden/>
               </w:rPr>
-              <w:instrText xml:space="preserve"> PAGEREF _Toc26726704 \h </w:instrText>
+              <w:instrText xml:space="preserve"> PAGEREF _Toc26913473 \h </w:instrText>
             </w:r>
             <w:r>
               <w:rPr>
@@ -2393,7 +2294,7 @@
               <w:noProof/>
             </w:rPr>
           </w:pPr>
-          <w:hyperlink w:anchor="_Toc26726705" w:history="1">
+          <w:hyperlink w:anchor="_Toc26913474" w:history="1">
             <w:r>
               <w:rPr>
                 <w:rStyle w:val="Hyperlink"/>
@@ -2421,7 +2322,7 @@
                 <w:noProof/>
                 <w:webHidden/>
               </w:rPr>
-              <w:instrText xml:space="preserve"> PAGEREF _Toc26726705 \h </w:instrText>
+              <w:instrText xml:space="preserve"> PAGEREF _Toc26913474 \h </w:instrText>
             </w:r>
             <w:r>
               <w:rPr>
@@ -2463,7 +2364,7 @@
               <w:noProof/>
             </w:rPr>
           </w:pPr>
-          <w:hyperlink w:anchor="_Toc26726706" w:history="1">
+          <w:hyperlink w:anchor="_Toc26913475" w:history="1">
             <w:r>
               <w:rPr>
                 <w:rStyle w:val="Hyperlink"/>
@@ -2491,7 +2392,7 @@
                 <w:noProof/>
                 <w:webHidden/>
               </w:rPr>
-              <w:instrText xml:space="preserve"> PAGEREF _Toc26726706 \h </w:instrText>
+              <w:instrText xml:space="preserve"> PAGEREF _Toc26913475 \h </w:instrText>
             </w:r>
             <w:r>
               <w:rPr>
@@ -2533,7 +2434,7 @@
               <w:noProof/>
             </w:rPr>
           </w:pPr>
-          <w:hyperlink w:anchor="_Toc26726707" w:history="1">
+          <w:hyperlink w:anchor="_Toc26913476" w:history="1">
             <w:r>
               <w:rPr>
                 <w:rStyle w:val="Hyperlink"/>
@@ -2561,7 +2462,7 @@
                 <w:noProof/>
                 <w:webHidden/>
               </w:rPr>
-              <w:instrText xml:space="preserve"> PAGEREF _Toc26726707 \h </w:instrText>
+              <w:instrText xml:space="preserve"> PAGEREF _Toc26913476 \h </w:instrText>
             </w:r>
             <w:r>
               <w:rPr>
@@ -2603,7 +2504,7 @@
               <w:noProof/>
             </w:rPr>
           </w:pPr>
-          <w:hyperlink w:anchor="_Toc26726708" w:history="1">
+          <w:hyperlink w:anchor="_Toc26913477" w:history="1">
             <w:r>
               <w:rPr>
                 <w:rStyle w:val="Hyperlink"/>
@@ -2631,7 +2532,7 @@
                 <w:noProof/>
                 <w:webHidden/>
               </w:rPr>
-              <w:instrText xml:space="preserve"> PAGEREF _Toc26726708 \h </w:instrText>
+              <w:instrText xml:space="preserve"> PAGEREF _Toc26913477 \h </w:instrText>
             </w:r>
             <w:r>
               <w:rPr>
@@ -2673,7 +2574,7 @@
               <w:noProof/>
             </w:rPr>
           </w:pPr>
-          <w:hyperlink w:anchor="_Toc26726709" w:history="1">
+          <w:hyperlink w:anchor="_Toc26913478" w:history="1">
             <w:r>
               <w:rPr>
                 <w:rStyle w:val="Hyperlink"/>
@@ -2701,7 +2602,7 @@
                 <w:noProof/>
                 <w:webHidden/>
               </w:rPr>
-              <w:instrText xml:space="preserve"> PAGEREF _Toc26726709 \h </w:instrText>
+              <w:instrText xml:space="preserve"> PAGEREF _Toc26913478 \h </w:instrText>
             </w:r>
             <w:r>
               <w:rPr>
@@ -2743,7 +2644,7 @@
               <w:noProof/>
             </w:rPr>
           </w:pPr>
-          <w:hyperlink w:anchor="_Toc26726710" w:history="1">
+          <w:hyperlink w:anchor="_Toc26913479" w:history="1">
             <w:r>
               <w:rPr>
                 <w:rStyle w:val="Hyperlink"/>
@@ -2771,7 +2672,7 @@
                 <w:noProof/>
                 <w:webHidden/>
               </w:rPr>
-              <w:instrText xml:space="preserve"> PAGEREF _Toc26726710 \h </w:instrText>
+              <w:instrText xml:space="preserve"> PAGEREF _Toc26913479 \h </w:instrText>
             </w:r>
             <w:r>
               <w:rPr>
@@ -2813,7 +2714,7 @@
               <w:noProof/>
             </w:rPr>
           </w:pPr>
-          <w:hyperlink w:anchor="_Toc26726711" w:history="1">
+          <w:hyperlink w:anchor="_Toc26913480" w:history="1">
             <w:r>
               <w:rPr>
                 <w:rStyle w:val="Hyperlink"/>
@@ -2841,7 +2742,7 @@
                 <w:noProof/>
                 <w:webHidden/>
               </w:rPr>
-              <w:instrText xml:space="preserve"> PAGEREF _Toc26726711 \h </w:instrText>
+              <w:instrText xml:space="preserve"> PAGEREF _Toc26913480 \h </w:instrText>
             </w:r>
             <w:r>
               <w:rPr>
@@ -2883,7 +2784,7 @@
               <w:noProof/>
             </w:rPr>
           </w:pPr>
-          <w:hyperlink w:anchor="_Toc26726712" w:history="1">
+          <w:hyperlink w:anchor="_Toc26913481" w:history="1">
             <w:r>
               <w:rPr>
                 <w:rStyle w:val="Hyperlink"/>
@@ -2911,7 +2812,7 @@
                 <w:noProof/>
                 <w:webHidden/>
               </w:rPr>
-              <w:instrText xml:space="preserve"> PAGEREF _Toc26726712 \h </w:instrText>
+              <w:instrText xml:space="preserve"> PAGEREF _Toc26913481 \h </w:instrText>
             </w:r>
             <w:r>
               <w:rPr>
@@ -2953,7 +2854,7 @@
               <w:noProof/>
             </w:rPr>
           </w:pPr>
-          <w:hyperlink w:anchor="_Toc26726713" w:history="1">
+          <w:hyperlink w:anchor="_Toc26913482" w:history="1">
             <w:r>
               <w:rPr>
                 <w:rStyle w:val="Hyperlink"/>
@@ -2981,7 +2882,7 @@
                 <w:noProof/>
                 <w:webHidden/>
               </w:rPr>
-              <w:instrText xml:space="preserve"> PAGEREF _Toc26726713 \h </w:instrText>
+              <w:instrText xml:space="preserve"> PAGEREF _Toc26913482 \h </w:instrText>
             </w:r>
             <w:r>
               <w:rPr>
@@ -3023,7 +2924,7 @@
               <w:noProof/>
             </w:rPr>
           </w:pPr>
-          <w:hyperlink w:anchor="_Toc26726714" w:history="1">
+          <w:hyperlink w:anchor="_Toc26913483" w:history="1">
             <w:r>
               <w:rPr>
                 <w:rStyle w:val="Hyperlink"/>
@@ -3051,7 +2952,7 @@
                 <w:noProof/>
                 <w:webHidden/>
               </w:rPr>
-              <w:instrText xml:space="preserve"> PAGEREF _Toc26726714 \h </w:instrText>
+              <w:instrText xml:space="preserve"> PAGEREF _Toc26913483 \h </w:instrText>
             </w:r>
             <w:r>
               <w:rPr>
@@ -3093,7 +2994,7 @@
               <w:noProof/>
             </w:rPr>
           </w:pPr>
-          <w:hyperlink w:anchor="_Toc26726715" w:history="1">
+          <w:hyperlink w:anchor="_Toc26913484" w:history="1">
             <w:r>
               <w:rPr>
                 <w:rStyle w:val="Hyperlink"/>
@@ -3121,7 +3022,7 @@
                 <w:noProof/>
                 <w:webHidden/>
               </w:rPr>
-              <w:instrText xml:space="preserve"> PAGEREF _Toc26726715 \h </w:instrText>
+              <w:instrText xml:space="preserve"> PAGEREF _Toc26913484 \h </w:instrText>
             </w:r>
             <w:r>
               <w:rPr>
@@ -3163,7 +3064,7 @@
               <w:noProof/>
             </w:rPr>
           </w:pPr>
-          <w:hyperlink w:anchor="_Toc26726716" w:history="1">
+          <w:hyperlink w:anchor="_Toc26913485" w:history="1">
             <w:r>
               <w:rPr>
                 <w:rStyle w:val="Hyperlink"/>
@@ -3191,7 +3092,7 @@
                 <w:noProof/>
                 <w:webHidden/>
               </w:rPr>
-              <w:instrText xml:space="preserve"> PAGEREF _Toc26726716 \h </w:instrText>
+              <w:instrText xml:space="preserve"> PAGEREF _Toc26913485 \h </w:instrText>
             </w:r>
             <w:r>
               <w:rPr>
@@ -3233,7 +3134,7 @@
               <w:noProof/>
             </w:rPr>
           </w:pPr>
-          <w:hyperlink w:anchor="_Toc26726717" w:history="1">
+          <w:hyperlink w:anchor="_Toc26913486" w:history="1">
             <w:r>
               <w:rPr>
                 <w:rStyle w:val="Hyperlink"/>
@@ -3261,7 +3162,7 @@
                 <w:noProof/>
                 <w:webHidden/>
               </w:rPr>
-              <w:instrText xml:space="preserve"> PAGEREF _Toc26726717 \h </w:instrText>
+              <w:instrText xml:space="preserve"> PAGEREF _Toc26913486 \h </w:instrText>
             </w:r>
             <w:r>
               <w:rPr>
@@ -3303,7 +3204,7 @@
               <w:noProof/>
             </w:rPr>
           </w:pPr>
-          <w:hyperlink w:anchor="_Toc26726718" w:history="1">
+          <w:hyperlink w:anchor="_Toc26913487" w:history="1">
             <w:r>
               <w:rPr>
                 <w:rStyle w:val="Hyperlink"/>
@@ -3330,7 +3231,7 @@
                 <w:noProof/>
                 <w:webHidden/>
               </w:rPr>
-              <w:instrText xml:space="preserve"> PAGEREF _Toc26726718 \h </w:instrText>
+              <w:instrText xml:space="preserve"> PAGEREF _Toc26913487 \h </w:instrText>
             </w:r>
             <w:r>
               <w:rPr>
@@ -3372,7 +3273,7 @@
               <w:noProof/>
             </w:rPr>
           </w:pPr>
-          <w:hyperlink w:anchor="_Toc26726719" w:history="1">
+          <w:hyperlink w:anchor="_Toc26913488" w:history="1">
             <w:r>
               <w:rPr>
                 <w:rStyle w:val="Hyperlink"/>
@@ -3399,7 +3300,7 @@
                 <w:noProof/>
                 <w:webHidden/>
               </w:rPr>
-              <w:instrText xml:space="preserve"> PAGEREF _Toc26726719 \h </w:instrText>
+              <w:instrText xml:space="preserve"> PAGEREF _Toc26913488 \h </w:instrText>
             </w:r>
             <w:r>
               <w:rPr>
@@ -3441,7 +3342,7 @@
               <w:noProof/>
             </w:rPr>
           </w:pPr>
-          <w:hyperlink w:anchor="_Toc26726720" w:history="1">
+          <w:hyperlink w:anchor="_Toc26913489" w:history="1">
             <w:r>
               <w:rPr>
                 <w:rStyle w:val="Hyperlink"/>
@@ -3468,7 +3369,7 @@
                 <w:noProof/>
                 <w:webHidden/>
               </w:rPr>
-              <w:instrText xml:space="preserve"> PAGEREF _Toc26726720 \h </w:instrText>
+              <w:instrText xml:space="preserve"> PAGEREF _Toc26913489 \h </w:instrText>
             </w:r>
             <w:r>
               <w:rPr>
@@ -3488,7 +3389,7 @@
                 <w:noProof/>
                 <w:webHidden/>
               </w:rPr>
-              <w:t>14</w:t>
+              <w:t>15</w:t>
             </w:r>
             <w:r>
               <w:rPr>
@@ -3510,7 +3411,7 @@
               <w:noProof/>
             </w:rPr>
           </w:pPr>
-          <w:hyperlink w:anchor="_Toc26726721" w:history="1">
+          <w:hyperlink w:anchor="_Toc26913490" w:history="1">
             <w:r>
               <w:rPr>
                 <w:rStyle w:val="Hyperlink"/>
@@ -3537,7 +3438,7 @@
                 <w:noProof/>
                 <w:webHidden/>
               </w:rPr>
-              <w:instrText xml:space="preserve"> PAGEREF _Toc26726721 \h </w:instrText>
+              <w:instrText xml:space="preserve"> PAGEREF _Toc26913490 \h </w:instrText>
             </w:r>
             <w:r>
               <w:rPr>
@@ -3579,7 +3480,7 @@
               <w:noProof/>
             </w:rPr>
           </w:pPr>
-          <w:hyperlink w:anchor="_Toc26726722" w:history="1">
+          <w:hyperlink w:anchor="_Toc26913491" w:history="1">
             <w:r>
               <w:rPr>
                 <w:rStyle w:val="Hyperlink"/>
@@ -3607,7 +3508,7 @@
                 <w:noProof/>
                 <w:webHidden/>
               </w:rPr>
-              <w:instrText xml:space="preserve"> PAGEREF _Toc26726722 \h </w:instrText>
+              <w:instrText xml:space="preserve"> PAGEREF _Toc26913491 \h </w:instrText>
             </w:r>
             <w:r>
               <w:rPr>
@@ -3627,7 +3528,7 @@
                 <w:noProof/>
                 <w:webHidden/>
               </w:rPr>
-              <w:t>15</w:t>
+              <w:t>16</w:t>
             </w:r>
             <w:r>
               <w:rPr>
@@ -3649,7 +3550,7 @@
               <w:noProof/>
             </w:rPr>
           </w:pPr>
-          <w:hyperlink w:anchor="_Toc26726723" w:history="1">
+          <w:hyperlink w:anchor="_Toc26913492" w:history="1">
             <w:r>
               <w:rPr>
                 <w:rStyle w:val="Hyperlink"/>
@@ -3677,7 +3578,7 @@
                 <w:noProof/>
                 <w:webHidden/>
               </w:rPr>
-              <w:instrText xml:space="preserve"> PAGEREF _Toc26726723 \h </w:instrText>
+              <w:instrText xml:space="preserve"> PAGEREF _Toc26913492 \h </w:instrText>
             </w:r>
             <w:r>
               <w:rPr>
@@ -3697,7 +3598,7 @@
                 <w:noProof/>
                 <w:webHidden/>
               </w:rPr>
-              <w:t>15</w:t>
+              <w:t>16</w:t>
             </w:r>
             <w:r>
               <w:rPr>
@@ -3719,7 +3620,7 @@
               <w:noProof/>
             </w:rPr>
           </w:pPr>
-          <w:hyperlink w:anchor="_Toc26726724" w:history="1">
+          <w:hyperlink w:anchor="_Toc26913493" w:history="1">
             <w:r>
               <w:rPr>
                 <w:rStyle w:val="Hyperlink"/>
@@ -3747,7 +3648,7 @@
                 <w:noProof/>
                 <w:webHidden/>
               </w:rPr>
-              <w:instrText xml:space="preserve"> PAGEREF _Toc26726724 \h </w:instrText>
+              <w:instrText xml:space="preserve"> PAGEREF _Toc26913493 \h </w:instrText>
             </w:r>
             <w:r>
               <w:rPr>
@@ -3767,7 +3668,7 @@
                 <w:noProof/>
                 <w:webHidden/>
               </w:rPr>
-              <w:t>15</w:t>
+              <w:t>16</w:t>
             </w:r>
             <w:r>
               <w:rPr>
@@ -3789,7 +3690,7 @@
               <w:noProof/>
             </w:rPr>
           </w:pPr>
-          <w:hyperlink w:anchor="_Toc26726725" w:history="1">
+          <w:hyperlink w:anchor="_Toc26913494" w:history="1">
             <w:r>
               <w:rPr>
                 <w:rStyle w:val="Hyperlink"/>
@@ -3817,7 +3718,7 @@
                 <w:noProof/>
                 <w:webHidden/>
               </w:rPr>
-              <w:instrText xml:space="preserve"> PAGEREF _Toc26726725 \h </w:instrText>
+              <w:instrText xml:space="preserve"> PAGEREF _Toc26913494 \h </w:instrText>
             </w:r>
             <w:r>
               <w:rPr>
@@ -3837,7 +3738,7 @@
                 <w:noProof/>
                 <w:webHidden/>
               </w:rPr>
-              <w:t>15</w:t>
+              <w:t>16</w:t>
             </w:r>
             <w:r>
               <w:rPr>
@@ -3859,7 +3760,7 @@
               <w:noProof/>
             </w:rPr>
           </w:pPr>
-          <w:hyperlink w:anchor="_Toc26726726" w:history="1">
+          <w:hyperlink w:anchor="_Toc26913495" w:history="1">
             <w:r>
               <w:rPr>
                 <w:rStyle w:val="Hyperlink"/>
@@ -3887,7 +3788,7 @@
                 <w:noProof/>
                 <w:webHidden/>
               </w:rPr>
-              <w:instrText xml:space="preserve"> PAGEREF _Toc26726726 \h </w:instrText>
+              <w:instrText xml:space="preserve"> PAGEREF _Toc26913495 \h </w:instrText>
             </w:r>
             <w:r>
               <w:rPr>
@@ -3907,7 +3808,7 @@
                 <w:noProof/>
                 <w:webHidden/>
               </w:rPr>
-              <w:t>16</w:t>
+              <w:t>17</w:t>
             </w:r>
             <w:r>
               <w:rPr>
@@ -3929,7 +3830,7 @@
               <w:noProof/>
             </w:rPr>
           </w:pPr>
-          <w:hyperlink w:anchor="_Toc26726727" w:history="1">
+          <w:hyperlink w:anchor="_Toc26913496" w:history="1">
             <w:r>
               <w:rPr>
                 <w:rStyle w:val="Hyperlink"/>
@@ -3957,7 +3858,7 @@
                 <w:noProof/>
                 <w:webHidden/>
               </w:rPr>
-              <w:instrText xml:space="preserve"> PAGEREF _Toc26726727 \h </w:instrText>
+              <w:instrText xml:space="preserve"> PAGEREF _Toc26913496 \h </w:instrText>
             </w:r>
             <w:r>
               <w:rPr>
@@ -3977,7 +3878,7 @@
                 <w:noProof/>
                 <w:webHidden/>
               </w:rPr>
-              <w:t>16</w:t>
+              <w:t>17</w:t>
             </w:r>
             <w:r>
               <w:rPr>
@@ -3999,7 +3900,7 @@
               <w:noProof/>
             </w:rPr>
           </w:pPr>
-          <w:hyperlink w:anchor="_Toc26726728" w:history="1">
+          <w:hyperlink w:anchor="_Toc26913497" w:history="1">
             <w:r>
               <w:rPr>
                 <w:rStyle w:val="Hyperlink"/>
@@ -4027,7 +3928,7 @@
                 <w:noProof/>
                 <w:webHidden/>
               </w:rPr>
-              <w:instrText xml:space="preserve"> PAGEREF _Toc26726728 \h </w:instrText>
+              <w:instrText xml:space="preserve"> PAGEREF _Toc26913497 \h </w:instrText>
             </w:r>
             <w:r>
               <w:rPr>
@@ -4047,7 +3948,7 @@
                 <w:noProof/>
                 <w:webHidden/>
               </w:rPr>
-              <w:t>17</w:t>
+              <w:t>18</w:t>
             </w:r>
             <w:r>
               <w:rPr>
@@ -4085,6 +3986,8 @@
           <w:szCs w:val="32"/>
         </w:rPr>
       </w:pPr>
+      <w:bookmarkStart w:id="1" w:name="_GoBack"/>
+      <w:bookmarkEnd w:id="1"/>
       <w:r>
         <w:rPr>
           <w:rFonts w:cstheme="minorHAnsi"/>
@@ -4119,7 +4022,7 @@
           <w:rFonts w:asciiTheme="minorHAnsi" w:hAnsiTheme="minorHAnsi" w:cstheme="minorHAnsi"/>
         </w:rPr>
       </w:pPr>
-      <w:bookmarkStart w:id="2" w:name="_Toc26726678"/>
+      <w:bookmarkStart w:id="2" w:name="_Toc26913447"/>
       <w:r>
         <w:rPr>
           <w:rFonts w:asciiTheme="minorHAnsi" w:hAnsiTheme="minorHAnsi" w:cstheme="minorHAnsi"/>
@@ -4144,7 +4047,7 @@
           <w:rFonts w:asciiTheme="minorHAnsi" w:hAnsiTheme="minorHAnsi" w:cstheme="minorHAnsi"/>
         </w:rPr>
       </w:pPr>
-      <w:bookmarkStart w:id="3" w:name="_Toc26726679"/>
+      <w:bookmarkStart w:id="3" w:name="_Toc26913448"/>
       <w:r>
         <w:rPr>
           <w:rFonts w:asciiTheme="minorHAnsi" w:hAnsiTheme="minorHAnsi" w:cstheme="minorHAnsi"/>
@@ -4243,7 +4146,7 @@
           <w:rFonts w:asciiTheme="minorHAnsi" w:hAnsiTheme="minorHAnsi" w:cstheme="minorHAnsi"/>
         </w:rPr>
       </w:pPr>
-      <w:bookmarkStart w:id="4" w:name="_Toc26726680"/>
+      <w:bookmarkStart w:id="4" w:name="_Toc26913449"/>
       <w:r>
         <w:rPr>
           <w:rFonts w:asciiTheme="minorHAnsi" w:hAnsiTheme="minorHAnsi" w:cstheme="minorHAnsi"/>
@@ -4344,7 +4247,7 @@
           <w:rFonts w:asciiTheme="minorHAnsi" w:hAnsiTheme="minorHAnsi" w:cstheme="minorHAnsi"/>
         </w:rPr>
       </w:pPr>
-      <w:bookmarkStart w:id="5" w:name="_Toc26726681"/>
+      <w:bookmarkStart w:id="5" w:name="_Toc26913450"/>
       <w:r>
         <w:rPr>
           <w:rFonts w:asciiTheme="minorHAnsi" w:hAnsiTheme="minorHAnsi" w:cstheme="minorHAnsi"/>
@@ -4438,7 +4341,7 @@
           <w:rFonts w:asciiTheme="minorHAnsi" w:hAnsiTheme="minorHAnsi" w:cstheme="minorHAnsi"/>
         </w:rPr>
       </w:pPr>
-      <w:bookmarkStart w:id="6" w:name="_Toc26726682"/>
+      <w:bookmarkStart w:id="6" w:name="_Toc26913451"/>
       <w:r>
         <w:rPr>
           <w:rFonts w:asciiTheme="minorHAnsi" w:hAnsiTheme="minorHAnsi" w:cstheme="minorHAnsi"/>
@@ -4472,7 +4375,7 @@
           <w:rFonts w:asciiTheme="minorHAnsi" w:hAnsiTheme="minorHAnsi" w:cstheme="minorHAnsi"/>
         </w:rPr>
       </w:pPr>
-      <w:bookmarkStart w:id="7" w:name="_Toc26726683"/>
+      <w:bookmarkStart w:id="7" w:name="_Toc26913452"/>
       <w:r>
         <w:rPr>
           <w:rFonts w:asciiTheme="minorHAnsi" w:hAnsiTheme="minorHAnsi" w:cstheme="minorHAnsi"/>
@@ -4499,6 +4402,7 @@
       <w:r>
         <w:rPr>
           <w:rFonts w:cstheme="minorHAnsi"/>
+          <w:noProof/>
         </w:rPr>
         <w:drawing>
           <wp:inline distT="0" distB="0" distL="0" distR="0" wp14:anchorId="4C1EA944" wp14:editId="2CD913C4">
@@ -4711,7 +4615,7 @@
           <w:rFonts w:asciiTheme="minorHAnsi" w:hAnsiTheme="minorHAnsi" w:cstheme="minorHAnsi"/>
         </w:rPr>
       </w:pPr>
-      <w:bookmarkStart w:id="8" w:name="_Toc26726684"/>
+      <w:bookmarkStart w:id="8" w:name="_Toc26913453"/>
       <w:r>
         <w:rPr>
           <w:rFonts w:asciiTheme="minorHAnsi" w:hAnsiTheme="minorHAnsi" w:cstheme="minorHAnsi"/>
@@ -4729,6 +4633,7 @@
       <w:r>
         <w:rPr>
           <w:rFonts w:cstheme="minorHAnsi"/>
+          <w:noProof/>
         </w:rPr>
         <w:drawing>
           <wp:inline distT="0" distB="0" distL="0" distR="0" wp14:anchorId="5599EE1E" wp14:editId="4101C8CB">
@@ -4787,23 +4692,7 @@
           <w:rFonts w:cstheme="minorHAnsi"/>
           <w:sz w:val="24"/>
         </w:rPr>
-        <w:t xml:space="preserve">Simulating forces on rigid bodies cannot be done within the context of a rigid body itself. We want to provide users with a user-friendly choice to add forces to rigid bodies to simulate realistic or maybe unrealistic phenomena. Thus, I added in a force generation interface that receives a rigid body, a value for the time elapsed since the last frame and applies a certain force to a rigid body. This is a decoupled and scalable process of just adding a force as a component within a component system and having the rigid body handle the applied forces using the </w:t>
-      </w:r>
-      <w:proofErr w:type="gramStart"/>
-      <w:r>
-        <w:rPr>
-          <w:rFonts w:cstheme="minorHAnsi"/>
-          <w:sz w:val="24"/>
-        </w:rPr>
-        <w:t>aforementioned rigid</w:t>
-      </w:r>
-      <w:proofErr w:type="gramEnd"/>
-      <w:r>
-        <w:rPr>
-          <w:rFonts w:cstheme="minorHAnsi"/>
-          <w:sz w:val="24"/>
-        </w:rPr>
-        <w:t xml:space="preserve"> body integration interface. The main force generators implemented are gravity, drag, and buoyancy generators. </w:t>
+        <w:t xml:space="preserve">Simulating forces on rigid bodies cannot be done within the context of a rigid body itself. We want to provide users with a user-friendly choice to add forces to rigid bodies to simulate realistic or maybe unrealistic phenomena. Thus, I added in a force generation interface that receives a rigid body, a value for the time elapsed since the last frame and applies a certain force to a rigid body. This is a decoupled and scalable process of just adding a force as a component within a component system and having the rigid body handle the applied forces using the aforementioned rigid body integration interface. The main force generators implemented are gravity, drag, and buoyancy generators. </w:t>
       </w:r>
       <w:r>
         <w:rPr>
@@ -4889,7 +4778,7 @@
           <w:rFonts w:asciiTheme="minorHAnsi" w:hAnsiTheme="minorHAnsi" w:cstheme="minorHAnsi"/>
         </w:rPr>
       </w:pPr>
-      <w:bookmarkStart w:id="9" w:name="_Toc26726685"/>
+      <w:bookmarkStart w:id="9" w:name="_Toc26913454"/>
       <w:r>
         <w:rPr>
           <w:rFonts w:asciiTheme="minorHAnsi" w:hAnsiTheme="minorHAnsi" w:cstheme="minorHAnsi"/>
@@ -4933,25 +4822,7 @@
           <w:sz w:val="24"/>
           <w:szCs w:val="24"/>
         </w:rPr>
-        <w:t xml:space="preserve">Update </w:t>
-      </w:r>
-      <w:proofErr w:type="gramStart"/>
-      <w:r>
-        <w:rPr>
-          <w:rFonts w:cstheme="minorHAnsi"/>
-          <w:sz w:val="24"/>
-          <w:szCs w:val="24"/>
-        </w:rPr>
-        <w:t>all of</w:t>
-      </w:r>
-      <w:proofErr w:type="gramEnd"/>
-      <w:r>
-        <w:rPr>
-          <w:rFonts w:cstheme="minorHAnsi"/>
-          <w:sz w:val="24"/>
-          <w:szCs w:val="24"/>
-        </w:rPr>
-        <w:t xml:space="preserve"> the force generator registries for each rigid </w:t>
+        <w:t xml:space="preserve">Update all of the force generator registries for each rigid </w:t>
       </w:r>
       <w:r>
         <w:rPr>
@@ -4993,7 +4864,7 @@
           <w:rFonts w:asciiTheme="minorHAnsi" w:hAnsiTheme="minorHAnsi" w:cstheme="minorHAnsi"/>
         </w:rPr>
       </w:pPr>
-      <w:bookmarkStart w:id="10" w:name="_Toc26726686"/>
+      <w:bookmarkStart w:id="10" w:name="_Toc26913455"/>
       <w:r>
         <w:rPr>
           <w:rFonts w:asciiTheme="minorHAnsi" w:hAnsiTheme="minorHAnsi" w:cstheme="minorHAnsi"/>
@@ -5009,7 +4880,7 @@
           <w:rFonts w:asciiTheme="minorHAnsi" w:hAnsiTheme="minorHAnsi" w:cstheme="minorHAnsi"/>
         </w:rPr>
       </w:pPr>
-      <w:bookmarkStart w:id="11" w:name="_Toc26726687"/>
+      <w:bookmarkStart w:id="11" w:name="_Toc26913456"/>
       <w:r>
         <w:rPr>
           <w:rFonts w:asciiTheme="minorHAnsi" w:hAnsiTheme="minorHAnsi" w:cstheme="minorHAnsi"/>
@@ -5035,6 +4906,7 @@
       <w:r>
         <w:rPr>
           <w:rFonts w:cstheme="minorHAnsi"/>
+          <w:noProof/>
         </w:rPr>
         <w:drawing>
           <wp:inline distT="0" distB="0" distL="0" distR="0" wp14:anchorId="68B8C854" wp14:editId="6A2CA359">
@@ -5093,23 +4965,7 @@
           <w:rFonts w:cstheme="minorHAnsi"/>
           <w:sz w:val="24"/>
         </w:rPr>
-        <w:t xml:space="preserve">Collision detection and resolution has been a </w:t>
-      </w:r>
-      <w:proofErr w:type="gramStart"/>
-      <w:r>
-        <w:rPr>
-          <w:rFonts w:cstheme="minorHAnsi"/>
-          <w:sz w:val="24"/>
-        </w:rPr>
-        <w:t>pretty large</w:t>
-      </w:r>
-      <w:proofErr w:type="gramEnd"/>
-      <w:r>
-        <w:rPr>
-          <w:rFonts w:cstheme="minorHAnsi"/>
-          <w:sz w:val="24"/>
-        </w:rPr>
-        <w:t xml:space="preserve"> subject of research in physics engines and games generally. </w:t>
+        <w:t xml:space="preserve">Collision detection and resolution has been a pretty large subject of research in physics engines and games generally. </w:t>
       </w:r>
       <w:r>
         <w:rPr>
@@ -5150,7 +5006,7 @@
           <w:rFonts w:asciiTheme="minorHAnsi" w:hAnsiTheme="minorHAnsi" w:cstheme="minorHAnsi"/>
         </w:rPr>
       </w:pPr>
-      <w:bookmarkStart w:id="12" w:name="_Toc26726688"/>
+      <w:bookmarkStart w:id="12" w:name="_Toc26913457"/>
       <w:r>
         <w:rPr>
           <w:rFonts w:asciiTheme="minorHAnsi" w:hAnsiTheme="minorHAnsi" w:cstheme="minorHAnsi"/>
@@ -5190,7 +5046,7 @@
           <w:rFonts w:asciiTheme="minorHAnsi" w:hAnsiTheme="minorHAnsi" w:cstheme="minorHAnsi"/>
         </w:rPr>
       </w:pPr>
-      <w:bookmarkStart w:id="13" w:name="_Toc26726689"/>
+      <w:bookmarkStart w:id="13" w:name="_Toc26913458"/>
       <w:r>
         <w:rPr>
           <w:rFonts w:asciiTheme="minorHAnsi" w:hAnsiTheme="minorHAnsi" w:cstheme="minorHAnsi"/>
@@ -5246,7 +5102,7 @@
           <w:rFonts w:asciiTheme="minorHAnsi" w:hAnsiTheme="minorHAnsi" w:cstheme="minorHAnsi"/>
         </w:rPr>
       </w:pPr>
-      <w:bookmarkStart w:id="14" w:name="_Toc26726690"/>
+      <w:bookmarkStart w:id="14" w:name="_Toc26913459"/>
       <w:r>
         <w:rPr>
           <w:rFonts w:asciiTheme="minorHAnsi" w:hAnsiTheme="minorHAnsi" w:cstheme="minorHAnsi"/>
@@ -5285,7 +5141,7 @@
           <w:rFonts w:asciiTheme="minorHAnsi" w:hAnsiTheme="minorHAnsi" w:cstheme="minorHAnsi"/>
         </w:rPr>
       </w:pPr>
-      <w:bookmarkStart w:id="15" w:name="_Toc26726691"/>
+      <w:bookmarkStart w:id="15" w:name="_Toc26913460"/>
       <w:r>
         <w:rPr>
           <w:rFonts w:asciiTheme="minorHAnsi" w:hAnsiTheme="minorHAnsi" w:cstheme="minorHAnsi"/>
@@ -5325,7 +5181,7 @@
           <w:rFonts w:asciiTheme="minorHAnsi" w:hAnsiTheme="minorHAnsi" w:cstheme="minorHAnsi"/>
         </w:rPr>
       </w:pPr>
-      <w:bookmarkStart w:id="16" w:name="_Toc26726692"/>
+      <w:bookmarkStart w:id="16" w:name="_Toc26913461"/>
       <w:r>
         <w:rPr>
           <w:rFonts w:asciiTheme="minorHAnsi" w:hAnsiTheme="minorHAnsi" w:cstheme="minorHAnsi"/>
@@ -5353,23 +5209,7 @@
           <w:rFonts w:cstheme="minorHAnsi"/>
           <w:sz w:val="24"/>
         </w:rPr>
-        <w:t xml:space="preserve">as we are defining an arbitrary convex shape and checking collision on them is an expensive process that I will talk about </w:t>
-      </w:r>
-      <w:proofErr w:type="gramStart"/>
-      <w:r>
-        <w:rPr>
-          <w:rFonts w:cstheme="minorHAnsi"/>
-          <w:sz w:val="24"/>
-        </w:rPr>
-        <w:t>later on</w:t>
-      </w:r>
-      <w:proofErr w:type="gramEnd"/>
-      <w:r>
-        <w:rPr>
-          <w:rFonts w:cstheme="minorHAnsi"/>
-          <w:sz w:val="24"/>
-        </w:rPr>
-        <w:t>.</w:t>
+        <w:t>as we are defining an arbitrary convex shape and checking collision on them is an expensive process that I will talk about later on.</w:t>
       </w:r>
     </w:p>
     <w:p>
@@ -5396,7 +5236,7 @@
           <w:rFonts w:asciiTheme="minorHAnsi" w:hAnsiTheme="minorHAnsi" w:cstheme="minorHAnsi"/>
         </w:rPr>
       </w:pPr>
-      <w:bookmarkStart w:id="17" w:name="_Toc26726693"/>
+      <w:bookmarkStart w:id="17" w:name="_Toc26913462"/>
       <w:r>
         <w:rPr>
           <w:rFonts w:asciiTheme="minorHAnsi" w:hAnsiTheme="minorHAnsi" w:cstheme="minorHAnsi"/>
@@ -5426,26 +5266,12 @@
           <w:rFonts w:asciiTheme="minorHAnsi" w:hAnsiTheme="minorHAnsi" w:cstheme="minorHAnsi"/>
         </w:rPr>
       </w:pPr>
-      <w:bookmarkStart w:id="18" w:name="_Toc26726694"/>
-      <w:r>
-        <w:rPr>
-          <w:rFonts w:asciiTheme="minorHAnsi" w:hAnsiTheme="minorHAnsi" w:cstheme="minorHAnsi"/>
-        </w:rPr>
-        <w:t xml:space="preserve">Sphere </w:t>
-      </w:r>
-      <w:proofErr w:type="spellStart"/>
-      <w:r>
-        <w:rPr>
-          <w:rFonts w:asciiTheme="minorHAnsi" w:hAnsiTheme="minorHAnsi" w:cstheme="minorHAnsi"/>
-        </w:rPr>
-        <w:t>Sphere</w:t>
-      </w:r>
-      <w:proofErr w:type="spellEnd"/>
-      <w:r>
-        <w:rPr>
-          <w:rFonts w:asciiTheme="minorHAnsi" w:hAnsiTheme="minorHAnsi" w:cstheme="minorHAnsi"/>
-        </w:rPr>
-        <w:t xml:space="preserve"> Collision Detection</w:t>
+      <w:bookmarkStart w:id="18" w:name="_Toc26913463"/>
+      <w:r>
+        <w:rPr>
+          <w:rFonts w:asciiTheme="minorHAnsi" w:hAnsiTheme="minorHAnsi" w:cstheme="minorHAnsi"/>
+        </w:rPr>
+        <w:t>Sphere Sphere Collision Detection</w:t>
       </w:r>
       <w:bookmarkEnd w:id="18"/>
     </w:p>
@@ -5479,7 +5305,7 @@
           <w:rFonts w:asciiTheme="minorHAnsi" w:hAnsiTheme="minorHAnsi" w:cstheme="minorHAnsi"/>
         </w:rPr>
       </w:pPr>
-      <w:bookmarkStart w:id="19" w:name="_Toc26726695"/>
+      <w:bookmarkStart w:id="19" w:name="_Toc26913464"/>
       <w:r>
         <w:rPr>
           <w:rFonts w:asciiTheme="minorHAnsi" w:hAnsiTheme="minorHAnsi" w:cstheme="minorHAnsi"/>
@@ -5500,23 +5326,7 @@
           <w:rFonts w:cstheme="minorHAnsi"/>
           <w:sz w:val="24"/>
         </w:rPr>
-        <w:t xml:space="preserve">Finds the closest point on the capsule’s line segment to the center of the sphere and then just applying a sphere </w:t>
-      </w:r>
-      <w:proofErr w:type="spellStart"/>
-      <w:r>
-        <w:rPr>
-          <w:rFonts w:cstheme="minorHAnsi"/>
-          <w:sz w:val="24"/>
-        </w:rPr>
-        <w:t>sphere</w:t>
-      </w:r>
-      <w:proofErr w:type="spellEnd"/>
-      <w:r>
-        <w:rPr>
-          <w:rFonts w:cstheme="minorHAnsi"/>
-          <w:sz w:val="24"/>
-        </w:rPr>
-        <w:t xml:space="preserve"> collision detection</w:t>
+        <w:t>Finds the closest point on the capsule’s line segment to the center of the sphere and then just applying a sphere sphere collision detection</w:t>
       </w:r>
     </w:p>
     <w:p>
@@ -5534,7 +5344,7 @@
           <w:rFonts w:asciiTheme="minorHAnsi" w:hAnsiTheme="minorHAnsi" w:cstheme="minorHAnsi"/>
         </w:rPr>
       </w:pPr>
-      <w:bookmarkStart w:id="20" w:name="_Toc26726696"/>
+      <w:bookmarkStart w:id="20" w:name="_Toc26913465"/>
       <w:r>
         <w:rPr>
           <w:rFonts w:asciiTheme="minorHAnsi" w:hAnsiTheme="minorHAnsi" w:cstheme="minorHAnsi"/>
@@ -5573,7 +5383,7 @@
           <w:rFonts w:asciiTheme="minorHAnsi" w:hAnsiTheme="minorHAnsi" w:cstheme="minorHAnsi"/>
         </w:rPr>
       </w:pPr>
-      <w:bookmarkStart w:id="21" w:name="_Toc26726697"/>
+      <w:bookmarkStart w:id="21" w:name="_Toc26913466"/>
       <w:r>
         <w:rPr>
           <w:rFonts w:asciiTheme="minorHAnsi" w:hAnsiTheme="minorHAnsi" w:cstheme="minorHAnsi"/>
@@ -5612,7 +5422,7 @@
           <w:rFonts w:asciiTheme="minorHAnsi" w:hAnsiTheme="minorHAnsi" w:cstheme="minorHAnsi"/>
         </w:rPr>
       </w:pPr>
-      <w:bookmarkStart w:id="22" w:name="_Toc26726698"/>
+      <w:bookmarkStart w:id="22" w:name="_Toc26913467"/>
       <w:r>
         <w:rPr>
           <w:rFonts w:asciiTheme="minorHAnsi" w:hAnsiTheme="minorHAnsi" w:cstheme="minorHAnsi"/>
@@ -5658,26 +5468,12 @@
           <w:rFonts w:asciiTheme="minorHAnsi" w:hAnsiTheme="minorHAnsi" w:cstheme="minorHAnsi"/>
         </w:rPr>
       </w:pPr>
-      <w:bookmarkStart w:id="23" w:name="_Toc26726699"/>
-      <w:r>
-        <w:rPr>
-          <w:rFonts w:asciiTheme="minorHAnsi" w:hAnsiTheme="minorHAnsi" w:cstheme="minorHAnsi"/>
-        </w:rPr>
-        <w:t xml:space="preserve">Capsule </w:t>
-      </w:r>
-      <w:proofErr w:type="spellStart"/>
-      <w:r>
-        <w:rPr>
-          <w:rFonts w:asciiTheme="minorHAnsi" w:hAnsiTheme="minorHAnsi" w:cstheme="minorHAnsi"/>
-        </w:rPr>
-        <w:t>Capsule</w:t>
-      </w:r>
-      <w:proofErr w:type="spellEnd"/>
-      <w:r>
-        <w:rPr>
-          <w:rFonts w:asciiTheme="minorHAnsi" w:hAnsiTheme="minorHAnsi" w:cstheme="minorHAnsi"/>
-        </w:rPr>
-        <w:t xml:space="preserve"> Collision Detection</w:t>
+      <w:bookmarkStart w:id="23" w:name="_Toc26913468"/>
+      <w:r>
+        <w:rPr>
+          <w:rFonts w:asciiTheme="minorHAnsi" w:hAnsiTheme="minorHAnsi" w:cstheme="minorHAnsi"/>
+        </w:rPr>
+        <w:t>Capsule Capsule Collision Detection</w:t>
       </w:r>
       <w:bookmarkEnd w:id="23"/>
     </w:p>
@@ -5693,23 +5489,7 @@
           <w:rFonts w:cstheme="minorHAnsi"/>
           <w:sz w:val="24"/>
         </w:rPr>
-        <w:t xml:space="preserve">Find the minimum distance between the </w:t>
-      </w:r>
-      <w:proofErr w:type="gramStart"/>
-      <w:r>
-        <w:rPr>
-          <w:rFonts w:cstheme="minorHAnsi"/>
-          <w:sz w:val="24"/>
-        </w:rPr>
-        <w:t>2 line</w:t>
-      </w:r>
-      <w:proofErr w:type="gramEnd"/>
-      <w:r>
-        <w:rPr>
-          <w:rFonts w:cstheme="minorHAnsi"/>
-          <w:sz w:val="24"/>
-        </w:rPr>
-        <w:t xml:space="preserve"> segments and check it with the radii of the capsules</w:t>
+        <w:t>Find the minimum distance between the 2 line segments and check it with the radii of the capsules</w:t>
       </w:r>
     </w:p>
     <w:p>
@@ -5727,7 +5507,7 @@
           <w:rFonts w:asciiTheme="minorHAnsi" w:hAnsiTheme="minorHAnsi" w:cstheme="minorHAnsi"/>
         </w:rPr>
       </w:pPr>
-      <w:bookmarkStart w:id="24" w:name="_Toc26726700"/>
+      <w:bookmarkStart w:id="24" w:name="_Toc26913469"/>
       <w:r>
         <w:rPr>
           <w:rFonts w:asciiTheme="minorHAnsi" w:hAnsiTheme="minorHAnsi" w:cstheme="minorHAnsi"/>
@@ -5788,7 +5568,7 @@
           <w:rFonts w:asciiTheme="minorHAnsi" w:hAnsiTheme="minorHAnsi" w:cstheme="minorHAnsi"/>
         </w:rPr>
       </w:pPr>
-      <w:bookmarkStart w:id="25" w:name="_Toc26726701"/>
+      <w:bookmarkStart w:id="25" w:name="_Toc26913470"/>
       <w:r>
         <w:rPr>
           <w:rFonts w:asciiTheme="minorHAnsi" w:hAnsiTheme="minorHAnsi" w:cstheme="minorHAnsi"/>
@@ -5828,7 +5608,7 @@
           <w:rFonts w:asciiTheme="minorHAnsi" w:hAnsiTheme="minorHAnsi" w:cstheme="minorHAnsi"/>
         </w:rPr>
       </w:pPr>
-      <w:bookmarkStart w:id="26" w:name="_Toc26726702"/>
+      <w:bookmarkStart w:id="26" w:name="_Toc26913471"/>
       <w:r>
         <w:rPr>
           <w:rFonts w:asciiTheme="minorHAnsi" w:hAnsiTheme="minorHAnsi" w:cstheme="minorHAnsi"/>
@@ -5867,26 +5647,12 @@
           <w:rFonts w:asciiTheme="minorHAnsi" w:hAnsiTheme="minorHAnsi" w:cstheme="minorHAnsi"/>
         </w:rPr>
       </w:pPr>
-      <w:bookmarkStart w:id="27" w:name="_Toc26726703"/>
-      <w:r>
-        <w:rPr>
-          <w:rFonts w:asciiTheme="minorHAnsi" w:hAnsiTheme="minorHAnsi" w:cstheme="minorHAnsi"/>
-        </w:rPr>
-        <w:t xml:space="preserve">AABB </w:t>
-      </w:r>
-      <w:proofErr w:type="spellStart"/>
-      <w:r>
-        <w:rPr>
-          <w:rFonts w:asciiTheme="minorHAnsi" w:hAnsiTheme="minorHAnsi" w:cstheme="minorHAnsi"/>
-        </w:rPr>
-        <w:t>AABB</w:t>
-      </w:r>
-      <w:proofErr w:type="spellEnd"/>
-      <w:r>
-        <w:rPr>
-          <w:rFonts w:asciiTheme="minorHAnsi" w:hAnsiTheme="minorHAnsi" w:cstheme="minorHAnsi"/>
-        </w:rPr>
-        <w:t xml:space="preserve"> Collision Detection</w:t>
+      <w:bookmarkStart w:id="27" w:name="_Toc26913472"/>
+      <w:r>
+        <w:rPr>
+          <w:rFonts w:asciiTheme="minorHAnsi" w:hAnsiTheme="minorHAnsi" w:cstheme="minorHAnsi"/>
+        </w:rPr>
+        <w:t>AABB AABB Collision Detection</w:t>
       </w:r>
       <w:bookmarkEnd w:id="27"/>
     </w:p>
@@ -5920,7 +5686,7 @@
           <w:rFonts w:asciiTheme="minorHAnsi" w:hAnsiTheme="minorHAnsi" w:cstheme="minorHAnsi"/>
         </w:rPr>
       </w:pPr>
-      <w:bookmarkStart w:id="28" w:name="_Toc26726704"/>
+      <w:bookmarkStart w:id="28" w:name="_Toc26913473"/>
       <w:r>
         <w:rPr>
           <w:rFonts w:asciiTheme="minorHAnsi" w:hAnsiTheme="minorHAnsi" w:cstheme="minorHAnsi"/>
@@ -5959,7 +5725,7 @@
           <w:rFonts w:asciiTheme="minorHAnsi" w:hAnsiTheme="minorHAnsi" w:cstheme="minorHAnsi"/>
         </w:rPr>
       </w:pPr>
-      <w:bookmarkStart w:id="29" w:name="_Toc26726705"/>
+      <w:bookmarkStart w:id="29" w:name="_Toc26913474"/>
       <w:r>
         <w:rPr>
           <w:rFonts w:asciiTheme="minorHAnsi" w:hAnsiTheme="minorHAnsi" w:cstheme="minorHAnsi"/>
@@ -5998,26 +5764,12 @@
           <w:rFonts w:asciiTheme="minorHAnsi" w:hAnsiTheme="minorHAnsi" w:cstheme="minorHAnsi"/>
         </w:rPr>
       </w:pPr>
-      <w:bookmarkStart w:id="30" w:name="_Toc26726706"/>
-      <w:r>
-        <w:rPr>
-          <w:rFonts w:asciiTheme="minorHAnsi" w:hAnsiTheme="minorHAnsi" w:cstheme="minorHAnsi"/>
-        </w:rPr>
-        <w:t xml:space="preserve">OOBB </w:t>
-      </w:r>
-      <w:proofErr w:type="spellStart"/>
-      <w:r>
-        <w:rPr>
-          <w:rFonts w:asciiTheme="minorHAnsi" w:hAnsiTheme="minorHAnsi" w:cstheme="minorHAnsi"/>
-        </w:rPr>
-        <w:t>OOBB</w:t>
-      </w:r>
-      <w:proofErr w:type="spellEnd"/>
-      <w:r>
-        <w:rPr>
-          <w:rFonts w:asciiTheme="minorHAnsi" w:hAnsiTheme="minorHAnsi" w:cstheme="minorHAnsi"/>
-        </w:rPr>
-        <w:t xml:space="preserve"> Collision Detection</w:t>
+      <w:bookmarkStart w:id="30" w:name="_Toc26913475"/>
+      <w:r>
+        <w:rPr>
+          <w:rFonts w:asciiTheme="minorHAnsi" w:hAnsiTheme="minorHAnsi" w:cstheme="minorHAnsi"/>
+        </w:rPr>
+        <w:t>OOBB OOBB Collision Detection</w:t>
       </w:r>
       <w:bookmarkEnd w:id="30"/>
     </w:p>
@@ -6051,7 +5803,7 @@
           <w:rFonts w:asciiTheme="minorHAnsi" w:hAnsiTheme="minorHAnsi" w:cstheme="minorHAnsi"/>
         </w:rPr>
       </w:pPr>
-      <w:bookmarkStart w:id="31" w:name="_Toc26726707"/>
+      <w:bookmarkStart w:id="31" w:name="_Toc26913476"/>
       <w:r>
         <w:rPr>
           <w:rFonts w:asciiTheme="minorHAnsi" w:hAnsiTheme="minorHAnsi" w:cstheme="minorHAnsi"/>
@@ -6090,7 +5842,7 @@
           <w:rFonts w:asciiTheme="minorHAnsi" w:hAnsiTheme="minorHAnsi" w:cstheme="minorHAnsi"/>
         </w:rPr>
       </w:pPr>
-      <w:bookmarkStart w:id="32" w:name="_Toc26726708"/>
+      <w:bookmarkStart w:id="32" w:name="_Toc26913477"/>
       <w:r>
         <w:rPr>
           <w:rFonts w:asciiTheme="minorHAnsi" w:hAnsiTheme="minorHAnsi" w:cstheme="minorHAnsi"/>
@@ -6122,7 +5874,7 @@
           <w:rFonts w:asciiTheme="minorHAnsi" w:hAnsiTheme="minorHAnsi" w:cstheme="minorHAnsi"/>
         </w:rPr>
       </w:pPr>
-      <w:bookmarkStart w:id="33" w:name="_Toc26726709"/>
+      <w:bookmarkStart w:id="33" w:name="_Toc26913478"/>
       <w:r>
         <w:rPr>
           <w:rFonts w:asciiTheme="minorHAnsi" w:hAnsiTheme="minorHAnsi" w:cstheme="minorHAnsi"/>
@@ -6158,188 +5910,35 @@
           <w:sz w:val="24"/>
           <w:szCs w:val="24"/>
         </w:rPr>
-        <w:t xml:space="preserve">modified to be used as a collision detection algorithm. The main basis behind the algorithm is defining what we would call as </w:t>
-      </w:r>
-      <w:proofErr w:type="spellStart"/>
+        <w:t>modified to be used as a collision detection algorithm. The main basis behind the algorithm is defining what we would call as Minkowski Space. The input of algorithm is 2 collections of vertices which are essentially just 3d points in world space. Finding the difference between any 2 points in each collection gives us a point in a completely different space which we call Minkowski Space and this process is called the Minkowski Sum. The main argument of this algorithm is that if 2 convex shapes collide and let’s say for simplicity’s sake collide at exactly a certain point in both shapes. The Minkowski Sum of these 2 vertices is the origin. This argument can strongly inform the approach we would need to take to check for collision. To make this argument more general we can easily conclude that if the convex hull of the minkowski space of the 2 vertex lists encapsulates the origin then these 2 shapes are colliding. The main issue with this approach is that it is very expensive and memory intensive. It runs in O(mn) time and O(mn) space assuming that m and n are the size of each list respectively.</w:t>
+      </w:r>
       <w:r>
         <w:rPr>
           <w:sz w:val="24"/>
           <w:szCs w:val="24"/>
         </w:rPr>
-        <w:t>Minkowski</w:t>
-      </w:r>
-      <w:proofErr w:type="spellEnd"/>
+        <w:t xml:space="preserve"> As that is not very doable in Real-Time, we would need a better solution to the issue. We can achieve that by realizing that we don’t need the entire convex hull to check whether it contains the origin within 3d space we just need 4 points as we can encapsulate the origin with a tetrahedron. We call this structure a Simplex, it is the minimum structure required to encapsulate a point in the space we are operating in. A line in 1d a triangle in 2d and tetrahedron in 3d. However, how would we find the correct tetrahedron to use? We would need an algorithm that can give us a point in </w:t>
+      </w:r>
       <w:r>
         <w:rPr>
           <w:sz w:val="24"/>
           <w:szCs w:val="24"/>
         </w:rPr>
-        <w:t xml:space="preserve"> Space. The input of algorithm is 2 collections of vertices which are essentially just 3d points in world space. Finding the difference between any 2 points in each collection gives us a point in a completely different space which we call </w:t>
-      </w:r>
-      <w:proofErr w:type="spellStart"/>
+        <w:t>M</w:t>
+      </w:r>
       <w:r>
         <w:rPr>
           <w:sz w:val="24"/>
           <w:szCs w:val="24"/>
         </w:rPr>
-        <w:t>Minkowski</w:t>
-      </w:r>
-      <w:proofErr w:type="spellEnd"/>
+        <w:t xml:space="preserve">inkowski space that is farthest in a certain direction. This is known as a Support function. </w:t>
+      </w:r>
       <w:r>
         <w:rPr>
           <w:sz w:val="24"/>
           <w:szCs w:val="24"/>
         </w:rPr>
-        <w:t xml:space="preserve"> Space and this process is called the </w:t>
-      </w:r>
-      <w:proofErr w:type="spellStart"/>
-      <w:r>
-        <w:rPr>
-          <w:sz w:val="24"/>
-          <w:szCs w:val="24"/>
-        </w:rPr>
-        <w:t>Minkowski</w:t>
-      </w:r>
-      <w:proofErr w:type="spellEnd"/>
-      <w:r>
-        <w:rPr>
-          <w:sz w:val="24"/>
-          <w:szCs w:val="24"/>
-        </w:rPr>
-        <w:t xml:space="preserve"> Sum. The main argument of this algorithm is that if 2 convex shapes collide and let’s say for simplicity’s sake collide at exactly a certain point in both shapes. The </w:t>
-      </w:r>
-      <w:proofErr w:type="spellStart"/>
-      <w:r>
-        <w:rPr>
-          <w:sz w:val="24"/>
-          <w:szCs w:val="24"/>
-        </w:rPr>
-        <w:t>Minkowski</w:t>
-      </w:r>
-      <w:proofErr w:type="spellEnd"/>
-      <w:r>
-        <w:rPr>
-          <w:sz w:val="24"/>
-          <w:szCs w:val="24"/>
-        </w:rPr>
-        <w:t xml:space="preserve"> Sum of these 2 vertices is the origin. This argument can strongly inform the approach we would need to take to check for collision. To make this argument more general we can easily conclude that if the convex hull of the </w:t>
-      </w:r>
-      <w:proofErr w:type="spellStart"/>
-      <w:r>
-        <w:rPr>
-          <w:sz w:val="24"/>
-          <w:szCs w:val="24"/>
-        </w:rPr>
-        <w:t>minkowski</w:t>
-      </w:r>
-      <w:proofErr w:type="spellEnd"/>
-      <w:r>
-        <w:rPr>
-          <w:sz w:val="24"/>
-          <w:szCs w:val="24"/>
-        </w:rPr>
-        <w:t xml:space="preserve"> space of the 2 vertex lists encapsulates the origin then these 2 shapes are colliding. The main issue with this approach is that it is very expensive and memory intensive. It runs in O(</w:t>
-      </w:r>
-      <w:proofErr w:type="spellStart"/>
-      <w:r>
-        <w:rPr>
-          <w:sz w:val="24"/>
-          <w:szCs w:val="24"/>
-        </w:rPr>
-        <w:t>mn</w:t>
-      </w:r>
-      <w:proofErr w:type="spellEnd"/>
-      <w:r>
-        <w:rPr>
-          <w:sz w:val="24"/>
-          <w:szCs w:val="24"/>
-        </w:rPr>
-        <w:t>) time and O(</w:t>
-      </w:r>
-      <w:proofErr w:type="spellStart"/>
-      <w:r>
-        <w:rPr>
-          <w:sz w:val="24"/>
-          <w:szCs w:val="24"/>
-        </w:rPr>
-        <w:t>mn</w:t>
-      </w:r>
-      <w:proofErr w:type="spellEnd"/>
-      <w:r>
-        <w:rPr>
-          <w:sz w:val="24"/>
-          <w:szCs w:val="24"/>
-        </w:rPr>
-        <w:t xml:space="preserve">) space </w:t>
-      </w:r>
-      <w:proofErr w:type="gramStart"/>
-      <w:r>
-        <w:rPr>
-          <w:sz w:val="24"/>
-          <w:szCs w:val="24"/>
-        </w:rPr>
-        <w:t>assuming that</w:t>
-      </w:r>
-      <w:proofErr w:type="gramEnd"/>
-      <w:r>
-        <w:rPr>
-          <w:sz w:val="24"/>
-          <w:szCs w:val="24"/>
-        </w:rPr>
-        <w:t xml:space="preserve"> m and n are the size of each list respectively.</w:t>
-      </w:r>
-      <w:r>
-        <w:rPr>
-          <w:sz w:val="24"/>
-          <w:szCs w:val="24"/>
-        </w:rPr>
-        <w:t xml:space="preserve"> As that is not very doable in Real-Time, we would need a better solution to the issue. We can achieve that by realizing that we don’t need the entire convex hull to check whether it contains the origin within 3d space we just need 4 points as we can encapsulate the origin with a tetrahedron. We call this structure a Simplex, it is the minimum structure required to encapsulate a point in the space we are operating in. A line in 1d a triangle in 2d and tetrahedron in 3d. However, how would we find the correct tetrahedron to use? We would need an algorithm that can give us a point in </w:t>
-      </w:r>
-      <w:proofErr w:type="spellStart"/>
-      <w:r>
-        <w:rPr>
-          <w:sz w:val="24"/>
-          <w:szCs w:val="24"/>
-        </w:rPr>
-        <w:t>M</w:t>
-      </w:r>
-      <w:r>
-        <w:rPr>
-          <w:sz w:val="24"/>
-          <w:szCs w:val="24"/>
-        </w:rPr>
-        <w:t>inkowski</w:t>
-      </w:r>
-      <w:proofErr w:type="spellEnd"/>
-      <w:r>
-        <w:rPr>
-          <w:sz w:val="24"/>
-          <w:szCs w:val="24"/>
-        </w:rPr>
-        <w:t xml:space="preserve"> space that is farthest in a certain direction. This is known as a Support function. </w:t>
-      </w:r>
-      <w:r>
-        <w:rPr>
-          <w:sz w:val="24"/>
-          <w:szCs w:val="24"/>
-        </w:rPr>
-        <w:t xml:space="preserve">We can achieve this algorithm using the dot product. Now that we can filter in the points that we want, we can now see that we can iteratively build our simplex and modify it in a decently smart manner by modifying the direction of the Support function to match the direction that we want the simplex to grow to. It does also support early out functionality when the point is not within the direction that was given to the support, we can </w:t>
-      </w:r>
-      <w:proofErr w:type="gramStart"/>
-      <w:r>
-        <w:rPr>
-          <w:sz w:val="24"/>
-          <w:szCs w:val="24"/>
-        </w:rPr>
-        <w:t>definitely be</w:t>
-      </w:r>
-      <w:proofErr w:type="gramEnd"/>
-      <w:r>
-        <w:rPr>
-          <w:sz w:val="24"/>
-          <w:szCs w:val="24"/>
-        </w:rPr>
-        <w:t xml:space="preserve"> sure that a collision cannot occur.</w:t>
+        <w:t>We can achieve this algorithm using the dot product. Now that we can filter in the points that we want, we can now see that we can iteratively build our simplex and modify it in a decently smart manner by modifying the direction of the Support function to match the direction that we want the simplex to grow to. It does also support early out functionality when the point is not within the direction that was given to the support, we can definitely be sure that a collision cannot occur.</w:t>
       </w:r>
     </w:p>
     <w:p>
@@ -6372,8 +5971,7 @@
           <w:rFonts w:asciiTheme="minorHAnsi" w:hAnsiTheme="minorHAnsi" w:cstheme="minorHAnsi"/>
         </w:rPr>
       </w:pPr>
-      <w:bookmarkStart w:id="34" w:name="_Toc26726710"/>
-      <w:proofErr w:type="spellStart"/>
+      <w:bookmarkStart w:id="34" w:name="_Toc26913479"/>
       <w:r>
         <w:rPr>
           <w:rFonts w:asciiTheme="minorHAnsi" w:hAnsiTheme="minorHAnsi" w:cstheme="minorHAnsi"/>
@@ -6381,7 +5979,6 @@
         <w:lastRenderedPageBreak/>
         <w:t>Raycasting</w:t>
       </w:r>
-      <w:proofErr w:type="spellEnd"/>
       <w:r>
         <w:rPr>
           <w:rFonts w:asciiTheme="minorHAnsi" w:hAnsiTheme="minorHAnsi" w:cstheme="minorHAnsi"/>
@@ -6398,7 +5995,7 @@
           <w:rFonts w:asciiTheme="minorHAnsi" w:hAnsiTheme="minorHAnsi" w:cstheme="minorHAnsi"/>
         </w:rPr>
       </w:pPr>
-      <w:bookmarkStart w:id="35" w:name="_Toc26726711"/>
+      <w:bookmarkStart w:id="35" w:name="_Toc26913480"/>
       <w:r>
         <w:rPr>
           <w:rFonts w:asciiTheme="minorHAnsi" w:hAnsiTheme="minorHAnsi" w:cstheme="minorHAnsi"/>
@@ -6419,23 +6016,7 @@
           <w:rFonts w:cstheme="minorHAnsi"/>
           <w:sz w:val="24"/>
         </w:rPr>
-        <w:t xml:space="preserve">Find the minimum distance between sphere center and ray which is </w:t>
-      </w:r>
-      <w:proofErr w:type="gramStart"/>
-      <w:r>
-        <w:rPr>
-          <w:rFonts w:cstheme="minorHAnsi"/>
-          <w:sz w:val="24"/>
-        </w:rPr>
-        <w:t>similar to</w:t>
-      </w:r>
-      <w:proofErr w:type="gramEnd"/>
-      <w:r>
-        <w:rPr>
-          <w:rFonts w:cstheme="minorHAnsi"/>
-          <w:sz w:val="24"/>
-        </w:rPr>
-        <w:t xml:space="preserve"> a line segment and check it against the radius of the sphere</w:t>
+        <w:t>Find the minimum distance between sphere center and ray which is similar to a line segment and check it against the radius of the sphere</w:t>
       </w:r>
     </w:p>
     <w:p>
@@ -6453,7 +6034,7 @@
           <w:rFonts w:asciiTheme="minorHAnsi" w:hAnsiTheme="minorHAnsi" w:cstheme="minorHAnsi"/>
         </w:rPr>
       </w:pPr>
-      <w:bookmarkStart w:id="36" w:name="_Toc26726712"/>
+      <w:bookmarkStart w:id="36" w:name="_Toc26913481"/>
       <w:r>
         <w:rPr>
           <w:rFonts w:asciiTheme="minorHAnsi" w:hAnsiTheme="minorHAnsi" w:cstheme="minorHAnsi"/>
@@ -6492,7 +6073,7 @@
           <w:rFonts w:asciiTheme="minorHAnsi" w:hAnsiTheme="minorHAnsi" w:cstheme="minorHAnsi"/>
         </w:rPr>
       </w:pPr>
-      <w:bookmarkStart w:id="37" w:name="_Toc26726713"/>
+      <w:bookmarkStart w:id="37" w:name="_Toc26913482"/>
       <w:r>
         <w:rPr>
           <w:rFonts w:asciiTheme="minorHAnsi" w:hAnsiTheme="minorHAnsi" w:cstheme="minorHAnsi"/>
@@ -6561,7 +6142,7 @@
         </w:rPr>
         <w:br/>
       </w:r>
-      <w:bookmarkStart w:id="38" w:name="_Toc26726714"/>
+      <w:bookmarkStart w:id="38" w:name="_Toc26913483"/>
       <w:r>
         <w:rPr>
           <w:rFonts w:asciiTheme="minorHAnsi" w:hAnsiTheme="minorHAnsi" w:cstheme="minorHAnsi"/>
@@ -6600,7 +6181,7 @@
           <w:rFonts w:asciiTheme="minorHAnsi" w:hAnsiTheme="minorHAnsi" w:cstheme="minorHAnsi"/>
         </w:rPr>
       </w:pPr>
-      <w:bookmarkStart w:id="39" w:name="_Toc26726715"/>
+      <w:bookmarkStart w:id="39" w:name="_Toc26913484"/>
       <w:r>
         <w:rPr>
           <w:rFonts w:asciiTheme="minorHAnsi" w:hAnsiTheme="minorHAnsi" w:cstheme="minorHAnsi"/>
@@ -6628,55 +6209,7 @@
           <w:rFonts w:cstheme="minorHAnsi"/>
           <w:sz w:val="24"/>
         </w:rPr>
-        <w:t xml:space="preserve">all other colliders. However, it is almost definitely the case that many of these colliders do not collide </w:t>
-      </w:r>
-      <w:proofErr w:type="gramStart"/>
-      <w:r>
-        <w:rPr>
-          <w:rFonts w:cstheme="minorHAnsi"/>
-          <w:sz w:val="24"/>
-        </w:rPr>
-        <w:t>at this point in time</w:t>
-      </w:r>
-      <w:proofErr w:type="gramEnd"/>
-      <w:r>
-        <w:rPr>
-          <w:rFonts w:cstheme="minorHAnsi"/>
-          <w:sz w:val="24"/>
-        </w:rPr>
-        <w:t xml:space="preserve"> and would want to remove these colliders from being checked as it would be a waste of time to do so. This were many spatial optimizations can be introduced to optimize the volumes that we are searching. There are many optimizations that can be done (Quad Trees, Oct Trees, BSPs etc.). However, we will be talking about Bounding Volume Hierarchies. As the name states, it is essentially a hierarchy of bounding volumes. As we know that generally a hierarchy traversal is an O(</w:t>
-      </w:r>
-      <w:proofErr w:type="spellStart"/>
-      <w:r>
-        <w:rPr>
-          <w:rFonts w:cstheme="minorHAnsi"/>
-          <w:sz w:val="24"/>
-        </w:rPr>
-        <w:t>logn</w:t>
-      </w:r>
-      <w:proofErr w:type="spellEnd"/>
-      <w:r>
-        <w:rPr>
-          <w:rFonts w:cstheme="minorHAnsi"/>
-          <w:sz w:val="24"/>
-        </w:rPr>
-        <w:t>) search in many situations we can then make this traversal into an O(</w:t>
-      </w:r>
-      <w:proofErr w:type="spellStart"/>
-      <w:r>
-        <w:rPr>
-          <w:rFonts w:cstheme="minorHAnsi"/>
-          <w:sz w:val="24"/>
-        </w:rPr>
-        <w:t>nlogn</w:t>
-      </w:r>
-      <w:proofErr w:type="spellEnd"/>
-      <w:r>
-        <w:rPr>
-          <w:rFonts w:cstheme="minorHAnsi"/>
-          <w:sz w:val="24"/>
-        </w:rPr>
-        <w:t xml:space="preserve">) algorithm which is a much nicer runtime performance than before. The main idea behind the algorithm is being able to construct the hierarchy by creating bounding volumes of bounding volumes while ensuring minimal growth from this construction. </w:t>
+        <w:t xml:space="preserve">all other colliders. However, it is almost definitely the case that many of these colliders do not collide at this point in time and would want to remove these colliders from being checked as it would be a waste of time to do so. This were many spatial optimizations can be introduced to optimize the volumes that we are searching. There are many optimizations that can be done (Quad Trees, Oct Trees, BSPs etc.). However, we will be talking about Bounding Volume Hierarchies. As the name states, it is essentially a hierarchy of bounding volumes. As we know that generally a hierarchy traversal is an O(logn) search in many situations we can then make this traversal into an O(nlogn) algorithm which is a much nicer runtime performance than before. The main idea behind the algorithm is being able to construct the hierarchy by creating bounding volumes of bounding volumes while ensuring minimal growth from this construction. </w:t>
       </w:r>
     </w:p>
     <w:p>
@@ -6687,7 +6220,7 @@
           <w:rFonts w:asciiTheme="minorHAnsi" w:hAnsiTheme="minorHAnsi" w:cstheme="minorHAnsi"/>
         </w:rPr>
       </w:pPr>
-      <w:bookmarkStart w:id="40" w:name="_Toc26726716"/>
+      <w:bookmarkStart w:id="40" w:name="_Toc26913485"/>
       <w:r>
         <w:rPr>
           <w:rFonts w:asciiTheme="minorHAnsi" w:hAnsiTheme="minorHAnsi" w:cstheme="minorHAnsi"/>
@@ -6737,7 +6270,7 @@
           <w:rFonts w:asciiTheme="minorHAnsi" w:hAnsiTheme="minorHAnsi" w:cstheme="minorHAnsi"/>
         </w:rPr>
       </w:pPr>
-      <w:bookmarkStart w:id="41" w:name="_Toc26726717"/>
+      <w:bookmarkStart w:id="41" w:name="_Toc26913486"/>
       <w:r>
         <w:rPr>
           <w:rFonts w:asciiTheme="minorHAnsi" w:hAnsiTheme="minorHAnsi" w:cstheme="minorHAnsi"/>
@@ -6763,7 +6296,7 @@
         <w:pStyle w:val="Heading2"/>
         <w:spacing w:after="240"/>
       </w:pPr>
-      <w:bookmarkStart w:id="42" w:name="_Toc26726718"/>
+      <w:bookmarkStart w:id="42" w:name="_Toc26913487"/>
       <w:r>
         <w:t>Projectile Demo</w:t>
       </w:r>
@@ -6792,6 +6325,25 @@
           <w:sz w:val="24"/>
         </w:rPr>
         <w:t>. Bullets for example has very low mass which makes them move a lot more before they start descending due to gravity. Lasers do not have any mass and are thus not affected by gravity at all.</w:t>
+      </w:r>
+      <w:r>
+        <w:rPr>
+          <w:sz w:val="24"/>
+        </w:rPr>
+        <w:t xml:space="preserve"> </w:t>
+      </w:r>
+    </w:p>
+    <w:p>
+      <w:pPr>
+        <w:rPr>
+          <w:sz w:val="24"/>
+        </w:rPr>
+      </w:pPr>
+      <w:r>
+        <w:rPr>
+          <w:sz w:val="24"/>
+        </w:rPr>
+        <w:t>This demo seems to work as intended as the rigid body system simulates these projectile’s behavior properly without the need of any medication.</w:t>
       </w:r>
     </w:p>
     <w:p/>
@@ -6800,7 +6352,7 @@
         <w:pStyle w:val="Heading2"/>
         <w:spacing w:after="240"/>
       </w:pPr>
-      <w:bookmarkStart w:id="43" w:name="_Toc26726719"/>
+      <w:bookmarkStart w:id="43" w:name="_Toc26913488"/>
       <w:r>
         <w:t>Collision Demo</w:t>
       </w:r>
@@ -6823,6 +6375,32 @@
           <w:sz w:val="24"/>
         </w:rPr>
         <w:t>So, this demo would essentially show how the 2 systems should work together to simulate realistic body behavior.</w:t>
+      </w:r>
+    </w:p>
+    <w:p>
+      <w:pPr>
+        <w:rPr>
+          <w:sz w:val="24"/>
+        </w:rPr>
+      </w:pPr>
+    </w:p>
+    <w:p>
+      <w:pPr>
+        <w:rPr>
+          <w:sz w:val="24"/>
+        </w:rPr>
+      </w:pPr>
+      <w:r>
+        <w:rPr>
+          <w:sz w:val="24"/>
+        </w:rPr>
+        <w:t xml:space="preserve">The main way I would update this demo is via implementing proper collision resolution algorithms that would allow us </w:t>
+      </w:r>
+      <w:r>
+        <w:rPr>
+          <w:sz w:val="24"/>
+        </w:rPr>
+        <w:t>to properly simulate the collision of the bullet on the box obstacles.</w:t>
       </w:r>
     </w:p>
     <w:p/>
@@ -6831,7 +6409,7 @@
         <w:pStyle w:val="Heading2"/>
         <w:spacing w:after="240"/>
       </w:pPr>
-      <w:bookmarkStart w:id="44" w:name="_Toc26726720"/>
+      <w:bookmarkStart w:id="44" w:name="_Toc26913489"/>
       <w:r>
         <w:t>Buoyancy Demo</w:t>
       </w:r>
@@ -6839,6 +6417,7 @@
     </w:p>
     <w:p>
       <w:pPr>
+        <w:spacing w:after="0"/>
         <w:rPr>
           <w:sz w:val="24"/>
         </w:rPr>
@@ -6873,21 +6452,111 @@
         </w:rPr>
         <w:t xml:space="preserve"> </w:t>
       </w:r>
+    </w:p>
+    <w:p>
+      <w:pPr>
+        <w:spacing w:after="0"/>
+        <w:rPr>
+          <w:sz w:val="24"/>
+        </w:rPr>
+      </w:pPr>
+    </w:p>
+    <w:p>
+      <w:pPr>
+        <w:rPr>
+          <w:b/>
+        </w:rPr>
+      </w:pPr>
+      <w:r>
+        <w:t>For the moment, the buoyancy generator generally works for aligned objects that mostly act like a AABB shape as we cannot exactly calculate the volume submerged very easily or efficiently and we also need to apply buoyancy forces not only the center of the of the object at least not at the very beginning but at the center of buoyancy which is the center of the submerged volume. So, the engine thus requires some extra functionality for finding the submerged volume and its new center and getting the ratio of the volume to the entire convex shape and doing that all efficiently.</w:t>
+      </w:r>
+    </w:p>
+    <w:p>
+      <w:r>
+        <w:rPr>
+          <w:noProof/>
+        </w:rPr>
+        <w:drawing>
+          <wp:inline distT="0" distB="0" distL="0" distR="0" wp14:anchorId="16FBEAFA" wp14:editId="597228EC">
+            <wp:extent cx="5943600" cy="1990725"/>
+            <wp:effectExtent l="0" t="0" r="0" b="9525"/>
+            <wp:docPr id="4" name="Picture 4"/>
+            <wp:cNvGraphicFramePr>
+              <a:graphicFrameLocks xmlns:a="http://schemas.openxmlformats.org/drawingml/2006/main" noChangeAspect="1"/>
+            </wp:cNvGraphicFramePr>
+            <a:graphic xmlns:a="http://schemas.openxmlformats.org/drawingml/2006/main">
+              <a:graphicData uri="http://schemas.openxmlformats.org/drawingml/2006/picture">
+                <pic:pic xmlns:pic="http://schemas.openxmlformats.org/drawingml/2006/picture">
+                  <pic:nvPicPr>
+                    <pic:cNvPr id="0" name="Picture 1"/>
+                    <pic:cNvPicPr>
+                      <a:picLocks noChangeAspect="1" noChangeArrowheads="1"/>
+                    </pic:cNvPicPr>
+                  </pic:nvPicPr>
+                  <pic:blipFill>
+                    <a:blip r:embed="rId13">
+                      <a:extLst>
+                        <a:ext uri="{28A0092B-C50C-407E-A947-70E740481C1C}">
+                          <a14:useLocalDpi xmlns:a14="http://schemas.microsoft.com/office/drawing/2010/main" val="0"/>
+                        </a:ext>
+                      </a:extLst>
+                    </a:blip>
+                    <a:srcRect/>
+                    <a:stretch>
+                      <a:fillRect/>
+                    </a:stretch>
+                  </pic:blipFill>
+                  <pic:spPr bwMode="auto">
+                    <a:xfrm>
+                      <a:off x="0" y="0"/>
+                      <a:ext cx="5943600" cy="1990725"/>
+                    </a:xfrm>
+                    <a:prstGeom prst="rect">
+                      <a:avLst/>
+                    </a:prstGeom>
+                    <a:noFill/>
+                    <a:ln>
+                      <a:noFill/>
+                    </a:ln>
+                  </pic:spPr>
+                </pic:pic>
+              </a:graphicData>
+            </a:graphic>
+          </wp:inline>
+        </w:drawing>
+      </w:r>
+      <w:r>
+        <w:t xml:space="preserve"> </w:t>
+      </w:r>
+    </w:p>
+    <w:p>
+      <w:pPr>
+        <w:rPr>
+          <w:sz w:val="24"/>
+        </w:rPr>
+      </w:pPr>
+    </w:p>
+    <w:p>
+      <w:pPr>
+        <w:rPr>
+          <w:sz w:val="24"/>
+        </w:rPr>
+      </w:pPr>
     </w:p>
     <w:p>
       <w:pPr>
         <w:pStyle w:val="Heading2"/>
         <w:spacing w:after="240"/>
       </w:pPr>
-      <w:bookmarkStart w:id="45" w:name="_Toc26726721"/>
-      <w:r>
-        <w:lastRenderedPageBreak/>
+      <w:bookmarkStart w:id="45" w:name="_Toc26913490"/>
+      <w:r>
         <w:t>Fluid Simulation Demo</w:t>
       </w:r>
       <w:bookmarkEnd w:id="45"/>
     </w:p>
     <w:p>
       <w:pPr>
+        <w:spacing w:after="0"/>
         <w:rPr>
           <w:sz w:val="24"/>
         </w:rPr>
@@ -6908,14 +6577,7 @@
         <w:rPr>
           <w:sz w:val="24"/>
         </w:rPr>
-        <w:t xml:space="preserve"> based upon Smoothed Particle Hydrodynamics. SPH uses </w:t>
-      </w:r>
-      <w:proofErr w:type="gramStart"/>
-      <w:r>
-        <w:rPr>
-          <w:sz w:val="24"/>
-        </w:rPr>
-        <w:t xml:space="preserve">a large </w:t>
+        <w:t xml:space="preserve"> based upon Smoothed Particle Hydrodynamics. SPH uses a large </w:t>
       </w:r>
       <w:r>
         <w:rPr>
@@ -6927,14 +6589,7 @@
         <w:rPr>
           <w:sz w:val="24"/>
         </w:rPr>
-        <w:t xml:space="preserve"> of</w:t>
-      </w:r>
-      <w:proofErr w:type="gramEnd"/>
-      <w:r>
-        <w:rPr>
-          <w:sz w:val="24"/>
-        </w:rPr>
-        <w:t xml:space="preserve"> particles and has then simulate the motion of liquid using some parameters such as density and pressure based upon other particles around it and then calculating the acceleration of the particles using </w:t>
+        <w:t xml:space="preserve"> of particles and has then simulate the motion of liquid using some parameters such as density and pressure based upon other particles around it and then calculating the acceleration of the particles using </w:t>
       </w:r>
       <w:r>
         <w:rPr>
@@ -6959,6 +6614,27 @@
           <w:sz w:val="24"/>
         </w:rPr>
         <w:t xml:space="preserve"> using some viscosity coefficients density and masses.</w:t>
+      </w:r>
+    </w:p>
+    <w:p>
+      <w:pPr>
+        <w:spacing w:after="0"/>
+        <w:rPr>
+          <w:sz w:val="24"/>
+        </w:rPr>
+      </w:pPr>
+    </w:p>
+    <w:p>
+      <w:pPr>
+        <w:rPr>
+          <w:sz w:val="24"/>
+        </w:rPr>
+      </w:pPr>
+      <w:r>
+        <w:rPr>
+          <w:sz w:val="24"/>
+        </w:rPr>
+        <w:t xml:space="preserve">The main bottleneck of this simulation is having the double loop functionality for finding and checking neighbors of particles to update their forces and accelerations. So, using some spatial partitioning algorithm(octtrees, BSPs etc…) would make this simulation a lot faster than before and increases the performance of the simulation and then we would be able to increase the number of particles and create a more accurate simulation. </w:t>
       </w:r>
     </w:p>
     <w:p/>
@@ -6970,7 +6646,7 @@
           <w:rFonts w:asciiTheme="minorHAnsi" w:hAnsiTheme="minorHAnsi" w:cstheme="minorHAnsi"/>
         </w:rPr>
       </w:pPr>
-      <w:bookmarkStart w:id="46" w:name="_Toc26726722"/>
+      <w:bookmarkStart w:id="46" w:name="_Toc26913491"/>
       <w:r>
         <w:rPr>
           <w:rFonts w:asciiTheme="minorHAnsi" w:hAnsiTheme="minorHAnsi" w:cstheme="minorHAnsi"/>
@@ -6987,7 +6663,7 @@
           <w:rFonts w:asciiTheme="minorHAnsi" w:hAnsiTheme="minorHAnsi" w:cstheme="minorHAnsi"/>
         </w:rPr>
       </w:pPr>
-      <w:bookmarkStart w:id="47" w:name="_Toc26726723"/>
+      <w:bookmarkStart w:id="47" w:name="_Toc26913492"/>
       <w:r>
         <w:rPr>
           <w:rFonts w:asciiTheme="minorHAnsi" w:hAnsiTheme="minorHAnsi" w:cstheme="minorHAnsi"/>
@@ -7024,7 +6700,7 @@
           <w:rFonts w:asciiTheme="minorHAnsi" w:hAnsiTheme="minorHAnsi" w:cstheme="minorHAnsi"/>
         </w:rPr>
       </w:pPr>
-      <w:bookmarkStart w:id="48" w:name="_Toc26726724"/>
+      <w:bookmarkStart w:id="48" w:name="_Toc26913493"/>
       <w:r>
         <w:rPr>
           <w:rFonts w:asciiTheme="minorHAnsi" w:hAnsiTheme="minorHAnsi" w:cstheme="minorHAnsi"/>
@@ -7043,30 +6719,14 @@
         <w:rPr>
           <w:sz w:val="24"/>
         </w:rPr>
-        <w:t xml:space="preserve">Calculating contacts between colliding objects is </w:t>
-      </w:r>
-      <w:proofErr w:type="gramStart"/>
-      <w:r>
-        <w:rPr>
-          <w:sz w:val="24"/>
-        </w:rPr>
-        <w:t>pretty helpful</w:t>
-      </w:r>
-      <w:proofErr w:type="gramEnd"/>
-      <w:r>
-        <w:rPr>
-          <w:sz w:val="24"/>
-        </w:rPr>
-        <w:t xml:space="preserve"> for collision resolution and when reporting collisions to users about their colliders. It can also help us with getting more realistic information about the colliders as in most </w:t>
-      </w:r>
-      <w:proofErr w:type="gramStart"/>
+        <w:t xml:space="preserve">Calculating contacts between colliding objects is pretty helpful for collision resolution and when reporting collisions to users about their colliders. It can also help us with getting more realistic information about the colliders as in most </w:t>
+      </w:r>
       <w:r>
         <w:rPr>
           <w:sz w:val="24"/>
         </w:rPr>
         <w:t>situations</w:t>
       </w:r>
-      <w:proofErr w:type="gramEnd"/>
       <w:r>
         <w:rPr>
           <w:sz w:val="24"/>
@@ -7089,7 +6749,7 @@
           <w:rFonts w:asciiTheme="minorHAnsi" w:hAnsiTheme="minorHAnsi" w:cstheme="minorHAnsi"/>
         </w:rPr>
       </w:pPr>
-      <w:bookmarkStart w:id="49" w:name="_Toc26726725"/>
+      <w:bookmarkStart w:id="49" w:name="_Toc26913494"/>
       <w:r>
         <w:rPr>
           <w:rFonts w:asciiTheme="minorHAnsi" w:hAnsiTheme="minorHAnsi" w:cstheme="minorHAnsi"/>
@@ -7103,21 +6763,7 @@
         <w:rPr>
           <w:sz w:val="24"/>
         </w:rPr>
-        <w:t xml:space="preserve">Continuous collision detection is a </w:t>
-      </w:r>
-      <w:proofErr w:type="gramStart"/>
-      <w:r>
-        <w:rPr>
-          <w:sz w:val="24"/>
-        </w:rPr>
-        <w:t>pretty helpful</w:t>
-      </w:r>
-      <w:proofErr w:type="gramEnd"/>
-      <w:r>
-        <w:rPr>
-          <w:sz w:val="24"/>
-        </w:rPr>
-        <w:t xml:space="preserve"> technique when objects are either too small that collision can be missed on these objects or objects have are too fast that within an update </w:t>
+        <w:t xml:space="preserve">Continuous collision detection is a pretty helpful technique when objects are either too small that collision can be missed on these objects or objects have are too fast that within an update </w:t>
       </w:r>
       <w:r>
         <w:rPr>
@@ -7138,13 +6784,10 @@
         <w:t xml:space="preserve">. For </w:t>
       </w:r>
       <w:r>
-        <w:t xml:space="preserve">that reason, we would need a continuous collision detection system that would help </w:t>
-      </w:r>
-      <w:r>
-        <w:lastRenderedPageBreak/>
-        <w:t>alleviate this issue at least to a reasonable degree by finding out when a collision can occur and that can be done by sweeping along the start and end position of the object and checking an object exists along the way.</w:t>
-      </w:r>
-    </w:p>
+        <w:t>that reason, we would need a continuous collision detection system that would help alleviate this issue at least to a reasonable degree by finding out when a collision can occur and that can be done by sweeping along the start and end position of the object and checking an object exists along the way.</w:t>
+      </w:r>
+    </w:p>
+    <w:p/>
     <w:p/>
     <w:p>
       <w:pPr>
@@ -7154,11 +6797,12 @@
           <w:rFonts w:asciiTheme="minorHAnsi" w:hAnsiTheme="minorHAnsi" w:cstheme="minorHAnsi"/>
         </w:rPr>
       </w:pPr>
-      <w:bookmarkStart w:id="50" w:name="_Toc26726726"/>
-      <w:r>
-        <w:rPr>
-          <w:rFonts w:asciiTheme="minorHAnsi" w:hAnsiTheme="minorHAnsi" w:cstheme="minorHAnsi"/>
-        </w:rPr>
+      <w:bookmarkStart w:id="50" w:name="_Toc26913495"/>
+      <w:r>
+        <w:rPr>
+          <w:rFonts w:asciiTheme="minorHAnsi" w:hAnsiTheme="minorHAnsi" w:cstheme="minorHAnsi"/>
+        </w:rPr>
+        <w:lastRenderedPageBreak/>
         <w:t>Soft bodies</w:t>
       </w:r>
       <w:bookmarkEnd w:id="50"/>
@@ -7168,23 +6812,7 @@
         <w:t xml:space="preserve">Although rigid bodies can help us simulate many phenomena to an acceptable degree of accuracy, </w:t>
       </w:r>
       <w:r>
-        <w:t xml:space="preserve">it does </w:t>
-      </w:r>
-      <w:proofErr w:type="gramStart"/>
-      <w:r>
-        <w:t>make the assumption</w:t>
-      </w:r>
-      <w:proofErr w:type="gramEnd"/>
-      <w:r>
-        <w:t xml:space="preserve"> that no deformation occurs on the body which is not entirely realistic. The main use of soft bodies can be Cloth simulation and simulating some basic deformation of an object due to collision with another object (like a car collision or something </w:t>
-      </w:r>
-      <w:proofErr w:type="gramStart"/>
-      <w:r>
-        <w:t>similar to</w:t>
-      </w:r>
-      <w:proofErr w:type="gramEnd"/>
-      <w:r>
-        <w:t xml:space="preserve"> that).</w:t>
+        <w:t>it does make the assumption that no deformation occurs on the body which is not entirely realistic. The main use of soft bodies can be Cloth simulation and simulating some basic deformation of an object due to collision with another object (like a car collision or something similar to that).</w:t>
       </w:r>
     </w:p>
     <w:p/>
@@ -7196,7 +6824,7 @@
           <w:rFonts w:asciiTheme="minorHAnsi" w:hAnsiTheme="minorHAnsi" w:cstheme="minorHAnsi"/>
         </w:rPr>
       </w:pPr>
-      <w:bookmarkStart w:id="51" w:name="_Toc26726727"/>
+      <w:bookmarkStart w:id="51" w:name="_Toc26913496"/>
       <w:r>
         <w:rPr>
           <w:rFonts w:asciiTheme="minorHAnsi" w:hAnsiTheme="minorHAnsi" w:cstheme="minorHAnsi"/>
@@ -7215,21 +6843,7 @@
         <w:rPr>
           <w:sz w:val="24"/>
         </w:rPr>
-        <w:t xml:space="preserve">In Conclusion, the result of this project although not complex enough to be used solely within the context of a Real-Time game seems to be promising enough that it can be scalable to achieve that goal given more time and development. I can say that this engine can </w:t>
-      </w:r>
-      <w:proofErr w:type="gramStart"/>
-      <w:r>
-        <w:rPr>
-          <w:sz w:val="24"/>
-        </w:rPr>
-        <w:t>definitely be</w:t>
-      </w:r>
-      <w:proofErr w:type="gramEnd"/>
-      <w:r>
-        <w:rPr>
-          <w:sz w:val="24"/>
-        </w:rPr>
-        <w:t xml:space="preserve"> used as a foundation to write a performant physics engine that can be used within the context of Real-Time games and </w:t>
+        <w:t xml:space="preserve">In Conclusion, the result of this project although not complex enough to be used solely within the context of a Real-Time game seems to be promising enough that it can be scalable to achieve that goal given more time and development. I can say that this engine can definitely be used as a foundation to write a performant physics engine that can be used within the context of Real-Time games and </w:t>
       </w:r>
       <w:r>
         <w:rPr>
@@ -7271,7 +6885,7 @@
           <w:rFonts w:asciiTheme="minorHAnsi" w:hAnsiTheme="minorHAnsi" w:cstheme="minorHAnsi"/>
         </w:rPr>
       </w:pPr>
-      <w:bookmarkStart w:id="52" w:name="_Toc26726728"/>
+      <w:bookmarkStart w:id="52" w:name="_Toc26913497"/>
       <w:r>
         <w:rPr>
           <w:rFonts w:asciiTheme="minorHAnsi" w:hAnsiTheme="minorHAnsi" w:cstheme="minorHAnsi"/>
@@ -7387,7 +7001,7 @@
         </w:rPr>
         <w:t xml:space="preserve">Barnes, T. (2011, May 3). Fast, Branchless Ray/Bounding Box Intersections | tavianator.com. Retrieved December 9, 2019, from </w:t>
       </w:r>
-      <w:hyperlink r:id="rId13" w:history="1">
+      <w:hyperlink r:id="rId14" w:history="1">
         <w:r>
           <w:rPr>
             <w:rStyle w:val="Hyperlink"/>
@@ -7420,23 +7034,14 @@
           <w:sz w:val="24"/>
         </w:rPr>
       </w:pPr>
-      <w:proofErr w:type="spellStart"/>
-      <w:r>
-        <w:rPr>
-          <w:rFonts w:cstheme="minorHAnsi"/>
-          <w:sz w:val="24"/>
-        </w:rPr>
-        <w:t>bulletphysics</w:t>
-      </w:r>
-      <w:proofErr w:type="spellEnd"/>
-      <w:r>
-        <w:rPr>
-          <w:rFonts w:cstheme="minorHAnsi"/>
-          <w:sz w:val="24"/>
-        </w:rPr>
-        <w:t xml:space="preserve">/bullet3. (n.d.). Retrieved December 9, 2019, from </w:t>
-      </w:r>
-      <w:hyperlink r:id="rId14" w:history="1">
+      <w:r>
+        <w:rPr>
+          <w:rFonts w:cstheme="minorHAnsi"/>
+          <w:sz w:val="24"/>
+        </w:rPr>
+        <w:t xml:space="preserve">bulletphysics/bullet3. (n.d.). Retrieved December 9, 2019, from </w:t>
+      </w:r>
+      <w:hyperlink r:id="rId15" w:history="1">
         <w:r>
           <w:rPr>
             <w:rStyle w:val="Hyperlink"/>
@@ -7475,7 +7080,7 @@
         </w:rPr>
         <w:t xml:space="preserve">Buoyancy - Box2D tutorials - iforce2d. (n.d.). Retrieved December 9, 2019, from </w:t>
       </w:r>
-      <w:hyperlink r:id="rId15" w:history="1">
+      <w:hyperlink r:id="rId16" w:history="1">
         <w:r>
           <w:rPr>
             <w:rStyle w:val="Hyperlink"/>
@@ -7507,39 +7112,14 @@
           <w:sz w:val="24"/>
         </w:rPr>
       </w:pPr>
-      <w:proofErr w:type="spellStart"/>
-      <w:r>
-        <w:rPr>
-          <w:rFonts w:cstheme="minorHAnsi"/>
-          <w:sz w:val="24"/>
-        </w:rPr>
-        <w:t>Catto</w:t>
-      </w:r>
-      <w:proofErr w:type="spellEnd"/>
-      <w:r>
-        <w:rPr>
-          <w:rFonts w:cstheme="minorHAnsi"/>
-          <w:sz w:val="24"/>
-        </w:rPr>
-        <w:t xml:space="preserve">, E. (n.d.). </w:t>
-      </w:r>
-      <w:proofErr w:type="spellStart"/>
-      <w:r>
-        <w:rPr>
-          <w:rFonts w:cstheme="minorHAnsi"/>
-          <w:sz w:val="24"/>
-        </w:rPr>
-        <w:t>erincatto</w:t>
-      </w:r>
-      <w:proofErr w:type="spellEnd"/>
-      <w:r>
-        <w:rPr>
-          <w:rFonts w:cstheme="minorHAnsi"/>
-          <w:sz w:val="24"/>
-        </w:rPr>
-        <w:t xml:space="preserve">/Box2D. Retrieved December 9, 2019, from </w:t>
-      </w:r>
-      <w:hyperlink r:id="rId16" w:history="1">
+      <w:r>
+        <w:rPr>
+          <w:rFonts w:cstheme="minorHAnsi"/>
+          <w:sz w:val="24"/>
+        </w:rPr>
+        <w:t xml:space="preserve">Catto, E. (n.d.). erincatto/Box2D. Retrieved December 9, 2019, from </w:t>
+      </w:r>
+      <w:hyperlink r:id="rId17" w:history="1">
         <w:r>
           <w:rPr>
             <w:rStyle w:val="Hyperlink"/>
@@ -7576,25 +7156,9 @@
           <w:rFonts w:cstheme="minorHAnsi"/>
           <w:sz w:val="24"/>
         </w:rPr>
-        <w:t xml:space="preserve">Controlling Objects </w:t>
-      </w:r>
-      <w:proofErr w:type="gramStart"/>
-      <w:r>
-        <w:rPr>
-          <w:rFonts w:cstheme="minorHAnsi"/>
-          <w:sz w:val="24"/>
-        </w:rPr>
-        <w:t>With</w:t>
-      </w:r>
-      <w:proofErr w:type="gramEnd"/>
-      <w:r>
-        <w:rPr>
-          <w:rFonts w:cstheme="minorHAnsi"/>
-          <w:sz w:val="24"/>
-        </w:rPr>
-        <w:t xml:space="preserve"> Forces and Torques | Digital Opus. (n.d.). Retrieved December 9, 2019, from </w:t>
-      </w:r>
-      <w:hyperlink r:id="rId17" w:history="1">
+        <w:t xml:space="preserve">Controlling Objects With Forces and Torques | Digital Opus. (n.d.). Retrieved December 9, 2019, from </w:t>
+      </w:r>
+      <w:hyperlink r:id="rId18" w:history="1">
         <w:r>
           <w:rPr>
             <w:rStyle w:val="Hyperlink"/>
@@ -7633,7 +7197,7 @@
         </w:rPr>
         <w:t xml:space="preserve">Distance between Lines, Segments and their CPA (2D &amp; 3D). (n.d.). Retrieved December 9, 2019, from </w:t>
       </w:r>
-      <w:hyperlink r:id="rId18" w:history="1">
+      <w:hyperlink r:id="rId19" w:anchor="dist3D_Segment_to_Segment()" w:history="1">
         <w:r>
           <w:rPr>
             <w:rStyle w:val="Hyperlink"/>
@@ -7670,25 +7234,9 @@
           <w:rFonts w:cstheme="minorHAnsi"/>
           <w:sz w:val="24"/>
         </w:rPr>
-        <w:t xml:space="preserve">Fix Your Timestep! | Gaffer </w:t>
-      </w:r>
-      <w:proofErr w:type="gramStart"/>
-      <w:r>
-        <w:rPr>
-          <w:rFonts w:cstheme="minorHAnsi"/>
-          <w:sz w:val="24"/>
-        </w:rPr>
-        <w:t>On</w:t>
-      </w:r>
-      <w:proofErr w:type="gramEnd"/>
-      <w:r>
-        <w:rPr>
-          <w:rFonts w:cstheme="minorHAnsi"/>
-          <w:sz w:val="24"/>
-        </w:rPr>
-        <w:t xml:space="preserve"> Games. (n.d.). Retrieved December 9, 2019, from </w:t>
-      </w:r>
-      <w:hyperlink r:id="rId19" w:history="1">
+        <w:t xml:space="preserve">Fix Your Timestep! | Gaffer On Games. (n.d.). Retrieved December 9, 2019, from </w:t>
+      </w:r>
+      <w:hyperlink r:id="rId20" w:history="1">
         <w:r>
           <w:rPr>
             <w:rStyle w:val="Hyperlink"/>
@@ -7720,39 +7268,14 @@
           <w:sz w:val="24"/>
         </w:rPr>
       </w:pPr>
-      <w:proofErr w:type="spellStart"/>
-      <w:r>
-        <w:rPr>
-          <w:rFonts w:cstheme="minorHAnsi"/>
-          <w:sz w:val="24"/>
-        </w:rPr>
-        <w:t>Gamasutra</w:t>
-      </w:r>
-      <w:proofErr w:type="spellEnd"/>
-      <w:r>
-        <w:rPr>
-          <w:rFonts w:cstheme="minorHAnsi"/>
-          <w:sz w:val="24"/>
-        </w:rPr>
-        <w:t xml:space="preserve"> - Simple Intersection Tests </w:t>
-      </w:r>
-      <w:proofErr w:type="gramStart"/>
-      <w:r>
-        <w:rPr>
-          <w:rFonts w:cstheme="minorHAnsi"/>
-          <w:sz w:val="24"/>
-        </w:rPr>
-        <w:t>For</w:t>
-      </w:r>
-      <w:proofErr w:type="gramEnd"/>
-      <w:r>
-        <w:rPr>
-          <w:rFonts w:cstheme="minorHAnsi"/>
-          <w:sz w:val="24"/>
-        </w:rPr>
-        <w:t xml:space="preserve"> Games. (n.d.). Retrieved December 9, 2019, from </w:t>
-      </w:r>
-      <w:hyperlink r:id="rId20" w:history="1">
+      <w:r>
+        <w:rPr>
+          <w:rFonts w:cstheme="minorHAnsi"/>
+          <w:sz w:val="24"/>
+        </w:rPr>
+        <w:t xml:space="preserve">Gamasutra - Simple Intersection Tests For Games. (n.d.). Retrieved December 9, 2019, from </w:t>
+      </w:r>
+      <w:hyperlink r:id="rId21" w:history="1">
         <w:r>
           <w:rPr>
             <w:rStyle w:val="Hyperlink"/>
@@ -7791,7 +7314,7 @@
         </w:rPr>
         <w:t xml:space="preserve">Implementing GJK | Shiny Pixels. (n.d.). Retrieved December 9, 2019, from </w:t>
       </w:r>
-      <w:hyperlink r:id="rId21" w:history="1">
+      <w:hyperlink r:id="rId22" w:history="1">
         <w:r>
           <w:rPr>
             <w:rStyle w:val="Hyperlink"/>
@@ -7823,24 +7346,15 @@
           <w:sz w:val="24"/>
         </w:rPr>
       </w:pPr>
-      <w:proofErr w:type="spellStart"/>
       <w:r>
         <w:rPr>
           <w:rFonts w:cstheme="minorHAnsi"/>
           <w:sz w:val="24"/>
         </w:rPr>
         <w:lastRenderedPageBreak/>
-        <w:t>Souto</w:t>
-      </w:r>
-      <w:proofErr w:type="spellEnd"/>
-      <w:r>
-        <w:rPr>
-          <w:rFonts w:cstheme="minorHAnsi"/>
-          <w:sz w:val="24"/>
-        </w:rPr>
-        <w:t xml:space="preserve">, N. (2015, March 2). Video Game Physics Tutorial - Part II: Collision Detection for Solid Objects. Retrieved December 9, 2019, from </w:t>
-      </w:r>
-      <w:hyperlink r:id="rId22" w:history="1">
+        <w:t xml:space="preserve">Souto, N. (2015, March 2). Video Game Physics Tutorial - Part II: Collision Detection for Solid Objects. Retrieved December 9, 2019, from </w:t>
+      </w:r>
+      <w:hyperlink r:id="rId23" w:history="1">
         <w:r>
           <w:rPr>
             <w:rStyle w:val="Hyperlink"/>
@@ -7872,23 +7386,14 @@
           <w:sz w:val="24"/>
         </w:rPr>
       </w:pPr>
-      <w:proofErr w:type="spellStart"/>
-      <w:r>
-        <w:rPr>
-          <w:rFonts w:cstheme="minorHAnsi"/>
-          <w:sz w:val="24"/>
-        </w:rPr>
-        <w:t>Muratori</w:t>
-      </w:r>
-      <w:proofErr w:type="spellEnd"/>
-      <w:r>
-        <w:rPr>
-          <w:rFonts w:cstheme="minorHAnsi"/>
-          <w:sz w:val="24"/>
-        </w:rPr>
-        <w:t xml:space="preserve">, C. (n.d.). Implementation of GJK (2006). Retrieved from </w:t>
-      </w:r>
-      <w:hyperlink r:id="rId23" w:history="1">
+      <w:r>
+        <w:rPr>
+          <w:rFonts w:cstheme="minorHAnsi"/>
+          <w:sz w:val="24"/>
+        </w:rPr>
+        <w:t xml:space="preserve">Muratori, C. (n.d.). Implementation of GJK (2006). Retrieved from </w:t>
+      </w:r>
+      <w:hyperlink r:id="rId24" w:history="1">
         <w:r>
           <w:rPr>
             <w:rStyle w:val="Hyperlink"/>
@@ -7920,23 +7425,14 @@
           <w:sz w:val="24"/>
         </w:rPr>
       </w:pPr>
-      <w:proofErr w:type="spellStart"/>
-      <w:r>
-        <w:rPr>
-          <w:rFonts w:cstheme="minorHAnsi"/>
-          <w:sz w:val="24"/>
-        </w:rPr>
-        <w:t>Collosion</w:t>
-      </w:r>
-      <w:proofErr w:type="spellEnd"/>
-      <w:r>
-        <w:rPr>
-          <w:rFonts w:cstheme="minorHAnsi"/>
-          <w:sz w:val="24"/>
-        </w:rPr>
-        <w:t xml:space="preserve"> Detection Research Based on Capsule Bounding Volume. (n.d.). Retrieved from </w:t>
-      </w:r>
-      <w:hyperlink r:id="rId24" w:history="1">
+      <w:r>
+        <w:rPr>
+          <w:rFonts w:cstheme="minorHAnsi"/>
+          <w:sz w:val="24"/>
+        </w:rPr>
+        <w:t xml:space="preserve">Collosion Detection Research Based on Capsule Bounding Volume. (n.d.). Retrieved from </w:t>
+      </w:r>
+      <w:hyperlink r:id="rId25" w:history="1">
         <w:r>
           <w:rPr>
             <w:rStyle w:val="Hyperlink"/>
@@ -7975,7 +7471,7 @@
         </w:rPr>
         <w:t xml:space="preserve">Cato, E. (n.d.). Computing Distance. Retrieved from </w:t>
       </w:r>
-      <w:hyperlink r:id="rId25" w:history="1">
+      <w:hyperlink r:id="rId26" w:history="1">
         <w:r>
           <w:rPr>
             <w:rStyle w:val="Hyperlink"/>
@@ -8014,7 +7510,7 @@
         </w:rPr>
         <w:t xml:space="preserve">Dynamic Collision Detection using Oriented Bounding Boxes. (n.d.). Retrieved from </w:t>
       </w:r>
-      <w:hyperlink r:id="rId26" w:history="1">
+      <w:hyperlink r:id="rId27" w:history="1">
         <w:r>
           <w:rPr>
             <w:rStyle w:val="Hyperlink"/>
@@ -8086,7 +7582,7 @@
       </w:pPr>
     </w:p>
     <w:sectPr>
-      <w:footerReference w:type="default" r:id="rId27"/>
+      <w:footerReference w:type="default" r:id="rId28"/>
       <w:pgSz w:w="12240" w:h="15840"/>
       <w:pgMar w:top="1440" w:right="1440" w:bottom="1440" w:left="1440" w:header="720" w:footer="720" w:gutter="0"/>
       <w:cols w:space="720"/>
@@ -8785,6 +8281,7 @@
   <w:style w:type="character" w:default="1" w:styleId="DefaultParagraphFont">
     <w:name w:val="Default Paragraph Font"/>
     <w:uiPriority w:val="1"/>
+    <w:semiHidden/>
     <w:unhideWhenUsed/>
   </w:style>
   <w:style w:type="table" w:default="1" w:styleId="TableNormal">
@@ -9325,7 +8822,7 @@
 </file>
 
 <file path=customXml/itemProps1.xml><?xml version="1.0" encoding="utf-8"?>
-<ds:datastoreItem xmlns:ds="http://schemas.openxmlformats.org/officeDocument/2006/customXml" ds:itemID="{B433032D-4486-414F-BD28-D242912C9BAC}">
+<ds:datastoreItem xmlns:ds="http://schemas.openxmlformats.org/officeDocument/2006/customXml" ds:itemID="{97BB8FC6-EDBF-437C-95C4-A7D30298DC10}">
   <ds:schemaRefs>
     <ds:schemaRef ds:uri="http://schemas.openxmlformats.org/officeDocument/2006/bibliography"/>
   </ds:schemaRefs>

</xml_diff>